<commit_message>
CONCEPTO Y APLICACION DC
</commit_message>
<xml_diff>
--- a/OntoBase.docx
+++ b/OntoBase.docx
@@ -479,8 +479,6 @@
         </w:rPr>
         <w:t>Tesauro: es un vocabulario de un lenguaje de indización controlado, organizado formalmente con objeto de hacer explicitas las relaciones entre conceptos.</w:t>
       </w:r>
-      <w:bookmarkStart w:id="0" w:name="_GoBack"/>
-      <w:bookmarkEnd w:id="0"/>
     </w:p>
     <w:p>
       <w:pPr>
@@ -1166,6 +1164,1148 @@
         </w:rPr>
         <w:t>).</w:t>
       </w:r>
+    </w:p>
+    <w:p>
+      <w:pPr>
+        <w:jc w:val="both"/>
+        <w:rPr>
+          <w:rFonts w:ascii="Segoe UI Semilight" w:hAnsi="Segoe UI Semilight" w:cs="Segoe UI Semilight"/>
+        </w:rPr>
+      </w:pPr>
+      <w:proofErr w:type="spellStart"/>
+      <w:r>
+        <w:rPr>
+          <w:rFonts w:ascii="Segoe UI Semilight" w:hAnsi="Segoe UI Semilight" w:cs="Segoe UI Semilight"/>
+        </w:rPr>
+        <w:t>Dublin</w:t>
+      </w:r>
+      <w:proofErr w:type="spellEnd"/>
+      <w:r>
+        <w:rPr>
+          <w:rFonts w:ascii="Segoe UI Semilight" w:hAnsi="Segoe UI Semilight" w:cs="Segoe UI Semilight"/>
+        </w:rPr>
+        <w:t xml:space="preserve"> </w:t>
+      </w:r>
+      <w:proofErr w:type="spellStart"/>
+      <w:r>
+        <w:rPr>
+          <w:rFonts w:ascii="Segoe UI Semilight" w:hAnsi="Segoe UI Semilight" w:cs="Segoe UI Semilight"/>
+        </w:rPr>
+        <w:t>Core</w:t>
+      </w:r>
+      <w:proofErr w:type="spellEnd"/>
+      <w:r>
+        <w:rPr>
+          <w:rFonts w:ascii="Segoe UI Semilight" w:hAnsi="Segoe UI Semilight" w:cs="Segoe UI Semilight"/>
+        </w:rPr>
+        <w:t xml:space="preserve"> es un sistema de </w:t>
+      </w:r>
+      <w:r>
+        <w:rPr>
+          <w:rFonts w:ascii="Segoe UI Semilight" w:hAnsi="Segoe UI Semilight" w:cs="Segoe UI Semilight"/>
+          <w:b/>
+          <w:bCs/>
+        </w:rPr>
+        <w:t>15 definiciones semánticas descriptivas</w:t>
+      </w:r>
+      <w:r>
+        <w:rPr>
+          <w:rFonts w:ascii="Segoe UI Semilight" w:hAnsi="Segoe UI Semilight" w:cs="Segoe UI Semilight"/>
+        </w:rPr>
+        <w:t> que pretenden transmitir un significado semántico a las mismas.</w:t>
+      </w:r>
+    </w:p>
+    <w:p>
+      <w:pPr>
+        <w:jc w:val="both"/>
+        <w:rPr>
+          <w:rFonts w:ascii="Segoe UI Semilight" w:hAnsi="Segoe UI Semilight" w:cs="Segoe UI Semilight"/>
+        </w:rPr>
+      </w:pPr>
+      <w:r>
+        <w:rPr>
+          <w:rFonts w:ascii="Segoe UI Semilight" w:hAnsi="Segoe UI Semilight" w:cs="Segoe UI Semilight"/>
+        </w:rPr>
+        <w:t>Estas definiciones:</w:t>
+      </w:r>
+    </w:p>
+    <w:p>
+      <w:pPr>
+        <w:numPr>
+          <w:ilvl w:val="0"/>
+          <w:numId w:val="4"/>
+        </w:numPr>
+        <w:jc w:val="both"/>
+        <w:rPr>
+          <w:rFonts w:ascii="Segoe UI Semilight" w:hAnsi="Segoe UI Semilight" w:cs="Segoe UI Semilight"/>
+        </w:rPr>
+      </w:pPr>
+      <w:r>
+        <w:rPr>
+          <w:rFonts w:ascii="Segoe UI Semilight" w:hAnsi="Segoe UI Semilight" w:cs="Segoe UI Semilight"/>
+        </w:rPr>
+        <w:t>Son opcionales</w:t>
+      </w:r>
+    </w:p>
+    <w:p>
+      <w:pPr>
+        <w:numPr>
+          <w:ilvl w:val="0"/>
+          <w:numId w:val="4"/>
+        </w:numPr>
+        <w:jc w:val="both"/>
+        <w:rPr>
+          <w:rFonts w:ascii="Segoe UI Semilight" w:hAnsi="Segoe UI Semilight" w:cs="Segoe UI Semilight"/>
+        </w:rPr>
+      </w:pPr>
+      <w:r>
+        <w:rPr>
+          <w:rFonts w:ascii="Segoe UI Semilight" w:hAnsi="Segoe UI Semilight" w:cs="Segoe UI Semilight"/>
+        </w:rPr>
+        <w:t>Se pueden repetir</w:t>
+      </w:r>
+    </w:p>
+    <w:p>
+      <w:pPr>
+        <w:numPr>
+          <w:ilvl w:val="0"/>
+          <w:numId w:val="4"/>
+        </w:numPr>
+        <w:jc w:val="both"/>
+        <w:rPr>
+          <w:rFonts w:ascii="Segoe UI Semilight" w:hAnsi="Segoe UI Semilight" w:cs="Segoe UI Semilight"/>
+        </w:rPr>
+      </w:pPr>
+      <w:r>
+        <w:rPr>
+          <w:rFonts w:ascii="Segoe UI Semilight" w:hAnsi="Segoe UI Semilight" w:cs="Segoe UI Semilight"/>
+        </w:rPr>
+        <w:t>Pueden aparecer en cualquier orden</w:t>
+      </w:r>
+    </w:p>
+    <w:p>
+      <w:pPr>
+        <w:jc w:val="both"/>
+        <w:rPr>
+          <w:rFonts w:ascii="Segoe UI Semilight" w:hAnsi="Segoe UI Semilight" w:cs="Segoe UI Semilight"/>
+        </w:rPr>
+      </w:pPr>
+      <w:r>
+        <w:rPr>
+          <w:rFonts w:ascii="Segoe UI Semilight" w:hAnsi="Segoe UI Semilight" w:cs="Segoe UI Semilight"/>
+        </w:rPr>
+        <w:t>Este sistema de definiciones fue diseñado específicamente para proporcionar un vocabulario de características "base", capaces de proporcionar la información descriptiva básica sobre cualquier recurso, sin que importe el formato de origen, el área de especialización o el origen cultural.</w:t>
+      </w:r>
+    </w:p>
+    <w:p>
+      <w:pPr>
+        <w:jc w:val="both"/>
+        <w:rPr>
+          <w:rFonts w:ascii="Segoe UI Semilight" w:hAnsi="Segoe UI Semilight" w:cs="Segoe UI Semilight"/>
+        </w:rPr>
+      </w:pPr>
+      <w:r>
+        <w:rPr>
+          <w:rFonts w:ascii="Segoe UI Semilight" w:hAnsi="Segoe UI Semilight" w:cs="Segoe UI Semilight"/>
+        </w:rPr>
+        <w:t>En general, podemos clasificar estos elementos en tres grupos que indican la clase o el ámbito de la información que se guarda en ellos:</w:t>
+      </w:r>
+    </w:p>
+    <w:p>
+      <w:pPr>
+        <w:numPr>
+          <w:ilvl w:val="0"/>
+          <w:numId w:val="5"/>
+        </w:numPr>
+        <w:jc w:val="both"/>
+        <w:rPr>
+          <w:rFonts w:ascii="Segoe UI Semilight" w:hAnsi="Segoe UI Semilight" w:cs="Segoe UI Semilight"/>
+        </w:rPr>
+      </w:pPr>
+      <w:r>
+        <w:rPr>
+          <w:rFonts w:ascii="Segoe UI Semilight" w:hAnsi="Segoe UI Semilight" w:cs="Segoe UI Semilight"/>
+        </w:rPr>
+        <w:t>Elementos relacionados principalmente con el contenido del recurso.</w:t>
+      </w:r>
+    </w:p>
+    <w:p>
+      <w:pPr>
+        <w:numPr>
+          <w:ilvl w:val="0"/>
+          <w:numId w:val="5"/>
+        </w:numPr>
+        <w:jc w:val="both"/>
+        <w:rPr>
+          <w:rFonts w:ascii="Segoe UI Semilight" w:hAnsi="Segoe UI Semilight" w:cs="Segoe UI Semilight"/>
+        </w:rPr>
+      </w:pPr>
+      <w:r>
+        <w:rPr>
+          <w:rFonts w:ascii="Segoe UI Semilight" w:hAnsi="Segoe UI Semilight" w:cs="Segoe UI Semilight"/>
+        </w:rPr>
+        <w:lastRenderedPageBreak/>
+        <w:t>Elementos relacionados principalmente con el recurso cuando es visto como una propiedad intelectual.</w:t>
+      </w:r>
+    </w:p>
+    <w:p>
+      <w:pPr>
+        <w:numPr>
+          <w:ilvl w:val="0"/>
+          <w:numId w:val="5"/>
+        </w:numPr>
+        <w:jc w:val="both"/>
+        <w:rPr>
+          <w:rFonts w:ascii="Segoe UI Semilight" w:hAnsi="Segoe UI Semilight" w:cs="Segoe UI Semilight"/>
+        </w:rPr>
+      </w:pPr>
+      <w:r>
+        <w:rPr>
+          <w:rFonts w:ascii="Segoe UI Semilight" w:hAnsi="Segoe UI Semilight" w:cs="Segoe UI Semilight"/>
+        </w:rPr>
+        <w:t>Elementos relacionados principalmente con la instanciación del recurso.</w:t>
+      </w:r>
+    </w:p>
+    <w:p>
+      <w:pPr>
+        <w:jc w:val="both"/>
+        <w:rPr>
+          <w:rFonts w:ascii="Segoe UI Semilight" w:hAnsi="Segoe UI Semilight" w:cs="Segoe UI Semilight"/>
+        </w:rPr>
+      </w:pPr>
+      <w:r>
+        <w:rPr>
+          <w:rFonts w:ascii="Segoe UI Semilight" w:hAnsi="Segoe UI Semilight" w:cs="Segoe UI Semilight"/>
+        </w:rPr>
+        <w:t>Dentro de cada clasificación encontramos los siguientes elementos:</w:t>
+      </w:r>
+    </w:p>
+    <w:p>
+      <w:pPr>
+        <w:jc w:val="both"/>
+        <w:rPr>
+          <w:rFonts w:ascii="Segoe UI Semilight" w:hAnsi="Segoe UI Semilight" w:cs="Segoe UI Semilight"/>
+        </w:rPr>
+      </w:pPr>
+      <w:r>
+        <w:rPr>
+          <w:rFonts w:ascii="Segoe UI Semilight" w:hAnsi="Segoe UI Semilight" w:cs="Segoe UI Semilight"/>
+          <w:b/>
+          <w:bCs/>
+        </w:rPr>
+        <w:t>Contenido:</w:t>
+      </w:r>
+    </w:p>
+    <w:p>
+      <w:pPr>
+        <w:numPr>
+          <w:ilvl w:val="0"/>
+          <w:numId w:val="6"/>
+        </w:numPr>
+        <w:jc w:val="both"/>
+        <w:rPr>
+          <w:rFonts w:ascii="Segoe UI Semilight" w:hAnsi="Segoe UI Semilight" w:cs="Segoe UI Semilight"/>
+        </w:rPr>
+      </w:pPr>
+      <w:r>
+        <w:rPr>
+          <w:rFonts w:ascii="Segoe UI Semilight" w:hAnsi="Segoe UI Semilight" w:cs="Segoe UI Semilight"/>
+          <w:b/>
+          <w:bCs/>
+        </w:rPr>
+        <w:t>Título:</w:t>
+      </w:r>
+      <w:r>
+        <w:rPr>
+          <w:rFonts w:ascii="Segoe UI Semilight" w:hAnsi="Segoe UI Semilight" w:cs="Segoe UI Semilight"/>
+        </w:rPr>
+        <w:t> el nombre dado a un recurso, habitualmente por el autor.</w:t>
+      </w:r>
+      <w:r>
+        <w:rPr>
+          <w:rFonts w:ascii="Segoe UI Semilight" w:hAnsi="Segoe UI Semilight" w:cs="Segoe UI Semilight"/>
+        </w:rPr>
+        <w:t xml:space="preserve"> </w:t>
+      </w:r>
+      <w:r>
+        <w:rPr>
+          <w:rFonts w:ascii="Segoe UI Semilight" w:hAnsi="Segoe UI Semilight" w:cs="Segoe UI Semilight"/>
+        </w:rPr>
+        <w:t xml:space="preserve">Etiqueta: </w:t>
+      </w:r>
+      <w:proofErr w:type="spellStart"/>
+      <w:r>
+        <w:rPr>
+          <w:rFonts w:ascii="Segoe UI Semilight" w:hAnsi="Segoe UI Semilight" w:cs="Segoe UI Semilight"/>
+        </w:rPr>
+        <w:t>DC.Title</w:t>
+      </w:r>
+      <w:proofErr w:type="spellEnd"/>
+    </w:p>
+    <w:p>
+      <w:pPr>
+        <w:numPr>
+          <w:ilvl w:val="0"/>
+          <w:numId w:val="7"/>
+        </w:numPr>
+        <w:jc w:val="both"/>
+        <w:rPr>
+          <w:rFonts w:ascii="Segoe UI Semilight" w:hAnsi="Segoe UI Semilight" w:cs="Segoe UI Semilight"/>
+        </w:rPr>
+      </w:pPr>
+      <w:r>
+        <w:rPr>
+          <w:rFonts w:ascii="Segoe UI Semilight" w:hAnsi="Segoe UI Semilight" w:cs="Segoe UI Semilight"/>
+          <w:b/>
+          <w:bCs/>
+        </w:rPr>
+        <w:t>Claves:</w:t>
+      </w:r>
+      <w:r>
+        <w:rPr>
+          <w:rFonts w:ascii="Segoe UI Semilight" w:hAnsi="Segoe UI Semilight" w:cs="Segoe UI Semilight"/>
+        </w:rPr>
+        <w:t xml:space="preserve"> los temas del recurso. Típicamente, </w:t>
+      </w:r>
+      <w:proofErr w:type="spellStart"/>
+      <w:r>
+        <w:rPr>
+          <w:rFonts w:ascii="Segoe UI Semilight" w:hAnsi="Segoe UI Semilight" w:cs="Segoe UI Semilight"/>
+        </w:rPr>
+        <w:t>Subject</w:t>
+      </w:r>
+      <w:proofErr w:type="spellEnd"/>
+      <w:r>
+        <w:rPr>
+          <w:rFonts w:ascii="Segoe UI Semilight" w:hAnsi="Segoe UI Semilight" w:cs="Segoe UI Semilight"/>
+        </w:rPr>
+        <w:t xml:space="preserve"> expresará las claves o frases que describen el título o el contenido del recurso. Se fomentará el uso de vocabularios controlados y de sistemas de clasificación formales.</w:t>
+      </w:r>
+      <w:r>
+        <w:rPr>
+          <w:rFonts w:ascii="Segoe UI Semilight" w:hAnsi="Segoe UI Semilight" w:cs="Segoe UI Semilight"/>
+        </w:rPr>
+        <w:t xml:space="preserve"> </w:t>
+      </w:r>
+      <w:r>
+        <w:rPr>
+          <w:rFonts w:ascii="Segoe UI Semilight" w:hAnsi="Segoe UI Semilight" w:cs="Segoe UI Semilight"/>
+        </w:rPr>
+        <w:t xml:space="preserve">Etiqueta: </w:t>
+      </w:r>
+      <w:proofErr w:type="spellStart"/>
+      <w:r>
+        <w:rPr>
+          <w:rFonts w:ascii="Segoe UI Semilight" w:hAnsi="Segoe UI Semilight" w:cs="Segoe UI Semilight"/>
+        </w:rPr>
+        <w:t>DC.Subject</w:t>
+      </w:r>
+      <w:proofErr w:type="spellEnd"/>
+    </w:p>
+    <w:p>
+      <w:pPr>
+        <w:numPr>
+          <w:ilvl w:val="0"/>
+          <w:numId w:val="8"/>
+        </w:numPr>
+        <w:jc w:val="both"/>
+        <w:rPr>
+          <w:rFonts w:ascii="Segoe UI Semilight" w:hAnsi="Segoe UI Semilight" w:cs="Segoe UI Semilight"/>
+        </w:rPr>
+      </w:pPr>
+      <w:r>
+        <w:rPr>
+          <w:rFonts w:ascii="Segoe UI Semilight" w:hAnsi="Segoe UI Semilight" w:cs="Segoe UI Semilight"/>
+          <w:b/>
+          <w:bCs/>
+        </w:rPr>
+        <w:t>Descripción:</w:t>
+      </w:r>
+      <w:r>
+        <w:rPr>
+          <w:rFonts w:ascii="Segoe UI Semilight" w:hAnsi="Segoe UI Semilight" w:cs="Segoe UI Semilight"/>
+        </w:rPr>
+        <w:t> una descripción textual del recurso. Puede ser un resumen en el caso de un documento o una descripción del contenido en el caso de un documento visual.</w:t>
+      </w:r>
+      <w:r>
+        <w:rPr>
+          <w:rFonts w:ascii="Segoe UI Semilight" w:hAnsi="Segoe UI Semilight" w:cs="Segoe UI Semilight"/>
+        </w:rPr>
+        <w:t xml:space="preserve"> </w:t>
+      </w:r>
+      <w:r>
+        <w:rPr>
+          <w:rFonts w:ascii="Segoe UI Semilight" w:hAnsi="Segoe UI Semilight" w:cs="Segoe UI Semilight"/>
+        </w:rPr>
+        <w:t xml:space="preserve">Etiqueta: </w:t>
+      </w:r>
+      <w:proofErr w:type="spellStart"/>
+      <w:r>
+        <w:rPr>
+          <w:rFonts w:ascii="Segoe UI Semilight" w:hAnsi="Segoe UI Semilight" w:cs="Segoe UI Semilight"/>
+        </w:rPr>
+        <w:t>DC.Description</w:t>
+      </w:r>
+      <w:proofErr w:type="spellEnd"/>
+    </w:p>
+    <w:p>
+      <w:pPr>
+        <w:numPr>
+          <w:ilvl w:val="0"/>
+          <w:numId w:val="9"/>
+        </w:numPr>
+        <w:jc w:val="both"/>
+        <w:rPr>
+          <w:rFonts w:ascii="Segoe UI Semilight" w:hAnsi="Segoe UI Semilight" w:cs="Segoe UI Semilight"/>
+        </w:rPr>
+      </w:pPr>
+      <w:r>
+        <w:rPr>
+          <w:rFonts w:ascii="Segoe UI Semilight" w:hAnsi="Segoe UI Semilight" w:cs="Segoe UI Semilight"/>
+          <w:b/>
+          <w:bCs/>
+        </w:rPr>
+        <w:t>Fuente:</w:t>
+      </w:r>
+      <w:r>
+        <w:rPr>
+          <w:rFonts w:ascii="Segoe UI Semilight" w:hAnsi="Segoe UI Semilight" w:cs="Segoe UI Semilight"/>
+        </w:rPr>
+        <w:t> secuencia de caracteres usados para identificar unívocamente un trabajo a partir del cual proviene el recurso actual.</w:t>
+      </w:r>
+      <w:r>
+        <w:rPr>
+          <w:rFonts w:ascii="Segoe UI Semilight" w:hAnsi="Segoe UI Semilight" w:cs="Segoe UI Semilight"/>
+        </w:rPr>
+        <w:t xml:space="preserve"> </w:t>
+      </w:r>
+      <w:r>
+        <w:rPr>
+          <w:rFonts w:ascii="Segoe UI Semilight" w:hAnsi="Segoe UI Semilight" w:cs="Segoe UI Semilight"/>
+        </w:rPr>
+        <w:t xml:space="preserve">Etiqueta: </w:t>
+      </w:r>
+      <w:proofErr w:type="spellStart"/>
+      <w:r>
+        <w:rPr>
+          <w:rFonts w:ascii="Segoe UI Semilight" w:hAnsi="Segoe UI Semilight" w:cs="Segoe UI Semilight"/>
+        </w:rPr>
+        <w:t>DC.Source</w:t>
+      </w:r>
+      <w:proofErr w:type="spellEnd"/>
+    </w:p>
+    <w:p>
+      <w:pPr>
+        <w:numPr>
+          <w:ilvl w:val="0"/>
+          <w:numId w:val="10"/>
+        </w:numPr>
+        <w:jc w:val="both"/>
+        <w:rPr>
+          <w:rFonts w:ascii="Segoe UI Semilight" w:hAnsi="Segoe UI Semilight" w:cs="Segoe UI Semilight"/>
+        </w:rPr>
+      </w:pPr>
+      <w:r>
+        <w:rPr>
+          <w:rFonts w:ascii="Segoe UI Semilight" w:hAnsi="Segoe UI Semilight" w:cs="Segoe UI Semilight"/>
+          <w:b/>
+          <w:bCs/>
+        </w:rPr>
+        <w:t>Tipo del Recurso:</w:t>
+      </w:r>
+      <w:r>
+        <w:rPr>
+          <w:rFonts w:ascii="Segoe UI Semilight" w:hAnsi="Segoe UI Semilight" w:cs="Segoe UI Semilight"/>
+        </w:rPr>
+        <w:t> la categoría del recurso. Por ejemplo, página personal, romance, poema, diccionario, etc.</w:t>
+      </w:r>
+      <w:r>
+        <w:rPr>
+          <w:rFonts w:ascii="Segoe UI Semilight" w:hAnsi="Segoe UI Semilight" w:cs="Segoe UI Semilight"/>
+        </w:rPr>
+        <w:t xml:space="preserve"> </w:t>
+      </w:r>
+      <w:r>
+        <w:rPr>
+          <w:rFonts w:ascii="Segoe UI Semilight" w:hAnsi="Segoe UI Semilight" w:cs="Segoe UI Semilight"/>
+        </w:rPr>
+        <w:t xml:space="preserve">Etiqueta: </w:t>
+      </w:r>
+      <w:proofErr w:type="spellStart"/>
+      <w:r>
+        <w:rPr>
+          <w:rFonts w:ascii="Segoe UI Semilight" w:hAnsi="Segoe UI Semilight" w:cs="Segoe UI Semilight"/>
+        </w:rPr>
+        <w:t>DC.Type</w:t>
+      </w:r>
+      <w:proofErr w:type="spellEnd"/>
+    </w:p>
+    <w:p>
+      <w:pPr>
+        <w:numPr>
+          <w:ilvl w:val="0"/>
+          <w:numId w:val="11"/>
+        </w:numPr>
+        <w:jc w:val="both"/>
+        <w:rPr>
+          <w:rFonts w:ascii="Segoe UI Semilight" w:hAnsi="Segoe UI Semilight" w:cs="Segoe UI Semilight"/>
+        </w:rPr>
+      </w:pPr>
+      <w:r>
+        <w:rPr>
+          <w:rFonts w:ascii="Segoe UI Semilight" w:hAnsi="Segoe UI Semilight" w:cs="Segoe UI Semilight"/>
+          <w:b/>
+          <w:bCs/>
+        </w:rPr>
+        <w:t>Relación:</w:t>
+      </w:r>
+      <w:r>
+        <w:rPr>
+          <w:rFonts w:ascii="Segoe UI Semilight" w:hAnsi="Segoe UI Semilight" w:cs="Segoe UI Semilight"/>
+        </w:rPr>
+        <w:t> es un identificador de un segundo recurso y su relación con el recurso actual. Este elemento permite enlazar los recursos relacionados y las descripciones de los recursos.</w:t>
+      </w:r>
+      <w:r>
+        <w:rPr>
+          <w:rFonts w:ascii="Segoe UI Semilight" w:hAnsi="Segoe UI Semilight" w:cs="Segoe UI Semilight"/>
+        </w:rPr>
+        <w:t xml:space="preserve"> </w:t>
+      </w:r>
+      <w:r>
+        <w:rPr>
+          <w:rFonts w:ascii="Segoe UI Semilight" w:hAnsi="Segoe UI Semilight" w:cs="Segoe UI Semilight"/>
+        </w:rPr>
+        <w:t xml:space="preserve">Etiqueta: </w:t>
+      </w:r>
+      <w:proofErr w:type="spellStart"/>
+      <w:r>
+        <w:rPr>
+          <w:rFonts w:ascii="Segoe UI Semilight" w:hAnsi="Segoe UI Semilight" w:cs="Segoe UI Semilight"/>
+        </w:rPr>
+        <w:t>DC.Relation</w:t>
+      </w:r>
+      <w:proofErr w:type="spellEnd"/>
+    </w:p>
+    <w:p>
+      <w:pPr>
+        <w:numPr>
+          <w:ilvl w:val="0"/>
+          <w:numId w:val="12"/>
+        </w:numPr>
+        <w:jc w:val="both"/>
+        <w:rPr>
+          <w:rFonts w:ascii="Segoe UI Semilight" w:hAnsi="Segoe UI Semilight" w:cs="Segoe UI Semilight"/>
+        </w:rPr>
+      </w:pPr>
+      <w:r>
+        <w:rPr>
+          <w:rFonts w:ascii="Segoe UI Semilight" w:hAnsi="Segoe UI Semilight" w:cs="Segoe UI Semilight"/>
+          <w:b/>
+          <w:bCs/>
+        </w:rPr>
+        <w:t>Cobertura:</w:t>
+      </w:r>
+      <w:r>
+        <w:rPr>
+          <w:rFonts w:ascii="Segoe UI Semilight" w:hAnsi="Segoe UI Semilight" w:cs="Segoe UI Semilight"/>
+        </w:rPr>
+        <w:t> es la característica de cobertura espacial y/o temporal del contenido intelectual del recurso.</w:t>
+      </w:r>
+    </w:p>
+    <w:p>
+      <w:pPr>
+        <w:jc w:val="both"/>
+        <w:rPr>
+          <w:rFonts w:ascii="Segoe UI Semilight" w:hAnsi="Segoe UI Semilight" w:cs="Segoe UI Semilight"/>
+        </w:rPr>
+      </w:pPr>
+      <w:r>
+        <w:rPr>
+          <w:rFonts w:ascii="Segoe UI Semilight" w:hAnsi="Segoe UI Semilight" w:cs="Segoe UI Semilight"/>
+        </w:rPr>
+        <w:t>La cobertura espacial se refiere a una región física, utilizando por ejemplo coordenadas.</w:t>
+      </w:r>
+    </w:p>
+    <w:p>
+      <w:pPr>
+        <w:jc w:val="both"/>
+        <w:rPr>
+          <w:rFonts w:ascii="Segoe UI Semilight" w:hAnsi="Segoe UI Semilight" w:cs="Segoe UI Semilight"/>
+        </w:rPr>
+      </w:pPr>
+      <w:r>
+        <w:rPr>
+          <w:rFonts w:ascii="Segoe UI Semilight" w:hAnsi="Segoe UI Semilight" w:cs="Segoe UI Semilight"/>
+        </w:rPr>
+        <w:t>La cobertura temporal se refiere al contenido del recurso, no a cuándo fue creado (que ya lo encontramos en el elemento Date).</w:t>
+      </w:r>
+      <w:r>
+        <w:rPr>
+          <w:rFonts w:ascii="Segoe UI Semilight" w:hAnsi="Segoe UI Semilight" w:cs="Segoe UI Semilight"/>
+        </w:rPr>
+        <w:t xml:space="preserve"> </w:t>
+      </w:r>
+      <w:r>
+        <w:rPr>
+          <w:rFonts w:ascii="Segoe UI Semilight" w:hAnsi="Segoe UI Semilight" w:cs="Segoe UI Semilight"/>
+        </w:rPr>
+        <w:t xml:space="preserve">Etiqueta: </w:t>
+      </w:r>
+      <w:proofErr w:type="spellStart"/>
+      <w:r>
+        <w:rPr>
+          <w:rFonts w:ascii="Segoe UI Semilight" w:hAnsi="Segoe UI Semilight" w:cs="Segoe UI Semilight"/>
+        </w:rPr>
+        <w:t>DC.Coverage</w:t>
+      </w:r>
+      <w:proofErr w:type="spellEnd"/>
+    </w:p>
+    <w:p>
+      <w:pPr>
+        <w:jc w:val="both"/>
+        <w:rPr>
+          <w:rFonts w:ascii="Segoe UI Semilight" w:hAnsi="Segoe UI Semilight" w:cs="Segoe UI Semilight"/>
+        </w:rPr>
+      </w:pPr>
+      <w:r>
+        <w:rPr>
+          <w:rFonts w:ascii="Segoe UI Semilight" w:hAnsi="Segoe UI Semilight" w:cs="Segoe UI Semilight"/>
+          <w:b/>
+          <w:bCs/>
+        </w:rPr>
+        <w:t>Propiedad Intelectual:</w:t>
+      </w:r>
+    </w:p>
+    <w:p>
+      <w:pPr>
+        <w:numPr>
+          <w:ilvl w:val="0"/>
+          <w:numId w:val="13"/>
+        </w:numPr>
+        <w:jc w:val="both"/>
+        <w:rPr>
+          <w:rFonts w:ascii="Segoe UI Semilight" w:hAnsi="Segoe UI Semilight" w:cs="Segoe UI Semilight"/>
+        </w:rPr>
+      </w:pPr>
+      <w:r>
+        <w:rPr>
+          <w:rFonts w:ascii="Segoe UI Semilight" w:hAnsi="Segoe UI Semilight" w:cs="Segoe UI Semilight"/>
+          <w:b/>
+          <w:bCs/>
+        </w:rPr>
+        <w:t>Autor o Creador:</w:t>
+      </w:r>
+      <w:r>
+        <w:rPr>
+          <w:rFonts w:ascii="Segoe UI Semilight" w:hAnsi="Segoe UI Semilight" w:cs="Segoe UI Semilight"/>
+        </w:rPr>
+        <w:t xml:space="preserve"> la persona </w:t>
+      </w:r>
+      <w:proofErr w:type="spellStart"/>
+      <w:proofErr w:type="gramStart"/>
+      <w:r>
+        <w:rPr>
+          <w:rFonts w:ascii="Segoe UI Semilight" w:hAnsi="Segoe UI Semilight" w:cs="Segoe UI Semilight"/>
+        </w:rPr>
+        <w:t>o</w:t>
+      </w:r>
+      <w:proofErr w:type="spellEnd"/>
+      <w:proofErr w:type="gramEnd"/>
+      <w:r>
+        <w:rPr>
+          <w:rFonts w:ascii="Segoe UI Semilight" w:hAnsi="Segoe UI Semilight" w:cs="Segoe UI Semilight"/>
+        </w:rPr>
+        <w:t xml:space="preserve"> organización responsable de la creación del contenido intelectual del recurso. Por ejemplo, los autores en el caso de documentos escritos; artistas, fotógrafos e ilustradores en el caso de recursos visuales.</w:t>
+      </w:r>
+      <w:r>
+        <w:rPr>
+          <w:rFonts w:ascii="Segoe UI Semilight" w:hAnsi="Segoe UI Semilight" w:cs="Segoe UI Semilight"/>
+        </w:rPr>
+        <w:t xml:space="preserve"> </w:t>
+      </w:r>
+      <w:r>
+        <w:rPr>
+          <w:rFonts w:ascii="Segoe UI Semilight" w:hAnsi="Segoe UI Semilight" w:cs="Segoe UI Semilight"/>
+        </w:rPr>
+        <w:t xml:space="preserve">Etiqueta: </w:t>
+      </w:r>
+      <w:proofErr w:type="spellStart"/>
+      <w:r>
+        <w:rPr>
+          <w:rFonts w:ascii="Segoe UI Semilight" w:hAnsi="Segoe UI Semilight" w:cs="Segoe UI Semilight"/>
+        </w:rPr>
+        <w:t>DC.Creator</w:t>
+      </w:r>
+      <w:proofErr w:type="spellEnd"/>
+    </w:p>
+    <w:p>
+      <w:pPr>
+        <w:numPr>
+          <w:ilvl w:val="0"/>
+          <w:numId w:val="14"/>
+        </w:numPr>
+        <w:jc w:val="both"/>
+        <w:rPr>
+          <w:rFonts w:ascii="Segoe UI Semilight" w:hAnsi="Segoe UI Semilight" w:cs="Segoe UI Semilight"/>
+        </w:rPr>
+      </w:pPr>
+      <w:r>
+        <w:rPr>
+          <w:rFonts w:ascii="Segoe UI Semilight" w:hAnsi="Segoe UI Semilight" w:cs="Segoe UI Semilight"/>
+          <w:b/>
+          <w:bCs/>
+        </w:rPr>
+        <w:t>Editor:</w:t>
+      </w:r>
+      <w:r>
+        <w:rPr>
+          <w:rFonts w:ascii="Segoe UI Semilight" w:hAnsi="Segoe UI Semilight" w:cs="Segoe UI Semilight"/>
+        </w:rPr>
+        <w:t> la entidad responsable de hacer que el recurso se encuentre disponible en la red en su formato actual.</w:t>
+      </w:r>
+      <w:r>
+        <w:rPr>
+          <w:rFonts w:ascii="Segoe UI Semilight" w:hAnsi="Segoe UI Semilight" w:cs="Segoe UI Semilight"/>
+        </w:rPr>
+        <w:t xml:space="preserve"> </w:t>
+      </w:r>
+      <w:r>
+        <w:rPr>
+          <w:rFonts w:ascii="Segoe UI Semilight" w:hAnsi="Segoe UI Semilight" w:cs="Segoe UI Semilight"/>
+        </w:rPr>
+        <w:t xml:space="preserve">Etiqueta: </w:t>
+      </w:r>
+      <w:proofErr w:type="spellStart"/>
+      <w:r>
+        <w:rPr>
+          <w:rFonts w:ascii="Segoe UI Semilight" w:hAnsi="Segoe UI Semilight" w:cs="Segoe UI Semilight"/>
+        </w:rPr>
+        <w:t>DC.Publisher</w:t>
+      </w:r>
+      <w:proofErr w:type="spellEnd"/>
+    </w:p>
+    <w:p>
+      <w:pPr>
+        <w:numPr>
+          <w:ilvl w:val="0"/>
+          <w:numId w:val="15"/>
+        </w:numPr>
+        <w:jc w:val="both"/>
+        <w:rPr>
+          <w:rFonts w:ascii="Segoe UI Semilight" w:hAnsi="Segoe UI Semilight" w:cs="Segoe UI Semilight"/>
+        </w:rPr>
+      </w:pPr>
+      <w:r>
+        <w:rPr>
+          <w:rFonts w:ascii="Segoe UI Semilight" w:hAnsi="Segoe UI Semilight" w:cs="Segoe UI Semilight"/>
+          <w:b/>
+          <w:bCs/>
+        </w:rPr>
+        <w:t>Otros Colaboradores:</w:t>
+      </w:r>
+      <w:r>
+        <w:rPr>
+          <w:rFonts w:ascii="Segoe UI Semilight" w:hAnsi="Segoe UI Semilight" w:cs="Segoe UI Semilight"/>
+        </w:rPr>
+        <w:t xml:space="preserve"> una persona u organización que haya tenido una contribución intelectual significativa, pero que esta sea secundaria en comparación con las de las </w:t>
+      </w:r>
+      <w:r>
+        <w:rPr>
+          <w:rFonts w:ascii="Segoe UI Semilight" w:hAnsi="Segoe UI Semilight" w:cs="Segoe UI Semilight"/>
+        </w:rPr>
+        <w:lastRenderedPageBreak/>
+        <w:t xml:space="preserve">personas u organizaciones especificadas en el elemento </w:t>
+      </w:r>
+      <w:proofErr w:type="spellStart"/>
+      <w:r>
+        <w:rPr>
+          <w:rFonts w:ascii="Segoe UI Semilight" w:hAnsi="Segoe UI Semilight" w:cs="Segoe UI Semilight"/>
+        </w:rPr>
+        <w:t>Creator</w:t>
+      </w:r>
+      <w:proofErr w:type="spellEnd"/>
+      <w:r>
+        <w:rPr>
+          <w:rFonts w:ascii="Segoe UI Semilight" w:hAnsi="Segoe UI Semilight" w:cs="Segoe UI Semilight"/>
+        </w:rPr>
+        <w:t>. (por ejemplo: editor, ilustrador y traductor).</w:t>
+      </w:r>
+      <w:r>
+        <w:rPr>
+          <w:rFonts w:ascii="Segoe UI Semilight" w:hAnsi="Segoe UI Semilight" w:cs="Segoe UI Semilight"/>
+        </w:rPr>
+        <w:t xml:space="preserve"> </w:t>
+      </w:r>
+      <w:r>
+        <w:rPr>
+          <w:rFonts w:ascii="Segoe UI Semilight" w:hAnsi="Segoe UI Semilight" w:cs="Segoe UI Semilight"/>
+        </w:rPr>
+        <w:t xml:space="preserve">Etiqueta: </w:t>
+      </w:r>
+      <w:proofErr w:type="spellStart"/>
+      <w:r>
+        <w:rPr>
+          <w:rFonts w:ascii="Segoe UI Semilight" w:hAnsi="Segoe UI Semilight" w:cs="Segoe UI Semilight"/>
+        </w:rPr>
+        <w:t>DC.Contributor</w:t>
+      </w:r>
+      <w:proofErr w:type="spellEnd"/>
+    </w:p>
+    <w:p>
+      <w:pPr>
+        <w:numPr>
+          <w:ilvl w:val="0"/>
+          <w:numId w:val="16"/>
+        </w:numPr>
+        <w:jc w:val="both"/>
+        <w:rPr>
+          <w:rFonts w:ascii="Segoe UI Semilight" w:hAnsi="Segoe UI Semilight" w:cs="Segoe UI Semilight"/>
+        </w:rPr>
+      </w:pPr>
+      <w:r>
+        <w:rPr>
+          <w:rFonts w:ascii="Segoe UI Semilight" w:hAnsi="Segoe UI Semilight" w:cs="Segoe UI Semilight"/>
+          <w:b/>
+          <w:bCs/>
+        </w:rPr>
+        <w:t>Derechos:</w:t>
+      </w:r>
+      <w:r>
+        <w:rPr>
+          <w:rFonts w:ascii="Segoe UI Semilight" w:hAnsi="Segoe UI Semilight" w:cs="Segoe UI Semilight"/>
+        </w:rPr>
+        <w:t> son una referencia (por ejemplo, una URL) para una nota sobre derechos de autor, para un servicio de gestión de derechos o para un servicio que dará información sobre términos y condiciones de acceso a un recurso.</w:t>
+      </w:r>
+      <w:r>
+        <w:rPr>
+          <w:rFonts w:ascii="Segoe UI Semilight" w:hAnsi="Segoe UI Semilight" w:cs="Segoe UI Semilight"/>
+        </w:rPr>
+        <w:t xml:space="preserve"> </w:t>
+      </w:r>
+      <w:r>
+        <w:rPr>
+          <w:rFonts w:ascii="Segoe UI Semilight" w:hAnsi="Segoe UI Semilight" w:cs="Segoe UI Semilight"/>
+        </w:rPr>
+        <w:t xml:space="preserve">Etiqueta: </w:t>
+      </w:r>
+      <w:proofErr w:type="spellStart"/>
+      <w:r>
+        <w:rPr>
+          <w:rFonts w:ascii="Segoe UI Semilight" w:hAnsi="Segoe UI Semilight" w:cs="Segoe UI Semilight"/>
+        </w:rPr>
+        <w:t>DC.Rights</w:t>
+      </w:r>
+      <w:proofErr w:type="spellEnd"/>
+    </w:p>
+    <w:p>
+      <w:pPr>
+        <w:jc w:val="both"/>
+        <w:rPr>
+          <w:rFonts w:ascii="Segoe UI Semilight" w:hAnsi="Segoe UI Semilight" w:cs="Segoe UI Semilight"/>
+        </w:rPr>
+      </w:pPr>
+      <w:bookmarkStart w:id="0" w:name="_GoBack"/>
+      <w:bookmarkEnd w:id="0"/>
+      <w:r>
+        <w:rPr>
+          <w:rFonts w:ascii="Segoe UI Semilight" w:hAnsi="Segoe UI Semilight" w:cs="Segoe UI Semilight"/>
+          <w:b/>
+          <w:bCs/>
+        </w:rPr>
+        <w:t>Instanciación:</w:t>
+      </w:r>
+    </w:p>
+    <w:p>
+      <w:pPr>
+        <w:numPr>
+          <w:ilvl w:val="0"/>
+          <w:numId w:val="17"/>
+        </w:numPr>
+        <w:jc w:val="both"/>
+        <w:rPr>
+          <w:rFonts w:ascii="Segoe UI Semilight" w:hAnsi="Segoe UI Semilight" w:cs="Segoe UI Semilight"/>
+        </w:rPr>
+      </w:pPr>
+      <w:r>
+        <w:rPr>
+          <w:rFonts w:ascii="Segoe UI Semilight" w:hAnsi="Segoe UI Semilight" w:cs="Segoe UI Semilight"/>
+          <w:b/>
+          <w:bCs/>
+        </w:rPr>
+        <w:t>Fecha:</w:t>
+      </w:r>
+      <w:r>
+        <w:rPr>
+          <w:rFonts w:ascii="Segoe UI Semilight" w:hAnsi="Segoe UI Semilight" w:cs="Segoe UI Semilight"/>
+        </w:rPr>
+        <w:t xml:space="preserve"> una fecha en la cual el recurso se puso a disposición del usuario en su forma actual. Esta fecha no se tiene que confundir con la que pertenece al elemento </w:t>
+      </w:r>
+      <w:proofErr w:type="spellStart"/>
+      <w:r>
+        <w:rPr>
+          <w:rFonts w:ascii="Segoe UI Semilight" w:hAnsi="Segoe UI Semilight" w:cs="Segoe UI Semilight"/>
+        </w:rPr>
+        <w:t>Coverage</w:t>
+      </w:r>
+      <w:proofErr w:type="spellEnd"/>
+      <w:r>
+        <w:rPr>
+          <w:rFonts w:ascii="Segoe UI Semilight" w:hAnsi="Segoe UI Semilight" w:cs="Segoe UI Semilight"/>
+        </w:rPr>
+        <w:t xml:space="preserve">, que estaría asociada con el recurso en la medida que el contenido intelectual está de alguna manera relacionado con aquella fecha. Etiqueta: </w:t>
+      </w:r>
+      <w:proofErr w:type="spellStart"/>
+      <w:r>
+        <w:rPr>
+          <w:rFonts w:ascii="Segoe UI Semilight" w:hAnsi="Segoe UI Semilight" w:cs="Segoe UI Semilight"/>
+        </w:rPr>
+        <w:t>DC.Date</w:t>
+      </w:r>
+      <w:proofErr w:type="spellEnd"/>
+    </w:p>
+    <w:p>
+      <w:pPr>
+        <w:numPr>
+          <w:ilvl w:val="0"/>
+          <w:numId w:val="18"/>
+        </w:numPr>
+        <w:jc w:val="both"/>
+        <w:rPr>
+          <w:rFonts w:ascii="Segoe UI Semilight" w:hAnsi="Segoe UI Semilight" w:cs="Segoe UI Semilight"/>
+        </w:rPr>
+      </w:pPr>
+      <w:r>
+        <w:rPr>
+          <w:rFonts w:ascii="Segoe UI Semilight" w:hAnsi="Segoe UI Semilight" w:cs="Segoe UI Semilight"/>
+          <w:b/>
+          <w:bCs/>
+        </w:rPr>
+        <w:t>Formato:</w:t>
+      </w:r>
+      <w:r>
+        <w:rPr>
+          <w:rFonts w:ascii="Segoe UI Semilight" w:hAnsi="Segoe UI Semilight" w:cs="Segoe UI Semilight"/>
+        </w:rPr>
+        <w:t> es el formato de datos de un recurso, usado para identificar el software y, posiblemente, el hardware que se necesitaría para mostrar el recurso.</w:t>
+      </w:r>
+      <w:r>
+        <w:rPr>
+          <w:rFonts w:ascii="Segoe UI Semilight" w:hAnsi="Segoe UI Semilight" w:cs="Segoe UI Semilight"/>
+        </w:rPr>
+        <w:t xml:space="preserve"> </w:t>
+      </w:r>
+      <w:r>
+        <w:rPr>
+          <w:rFonts w:ascii="Segoe UI Semilight" w:hAnsi="Segoe UI Semilight" w:cs="Segoe UI Semilight"/>
+        </w:rPr>
+        <w:t xml:space="preserve">Etiqueta: </w:t>
+      </w:r>
+      <w:proofErr w:type="spellStart"/>
+      <w:r>
+        <w:rPr>
+          <w:rFonts w:ascii="Segoe UI Semilight" w:hAnsi="Segoe UI Semilight" w:cs="Segoe UI Semilight"/>
+        </w:rPr>
+        <w:t>DC.Format</w:t>
+      </w:r>
+      <w:proofErr w:type="spellEnd"/>
+    </w:p>
+    <w:p>
+      <w:pPr>
+        <w:numPr>
+          <w:ilvl w:val="0"/>
+          <w:numId w:val="19"/>
+        </w:numPr>
+        <w:jc w:val="both"/>
+        <w:rPr>
+          <w:rFonts w:ascii="Segoe UI Semilight" w:hAnsi="Segoe UI Semilight" w:cs="Segoe UI Semilight"/>
+        </w:rPr>
+      </w:pPr>
+      <w:r>
+        <w:rPr>
+          <w:rFonts w:ascii="Segoe UI Semilight" w:hAnsi="Segoe UI Semilight" w:cs="Segoe UI Semilight"/>
+          <w:b/>
+          <w:bCs/>
+        </w:rPr>
+        <w:t>Identificador del Recurso:</w:t>
+      </w:r>
+      <w:r>
+        <w:rPr>
+          <w:rFonts w:ascii="Segoe UI Semilight" w:hAnsi="Segoe UI Semilight" w:cs="Segoe UI Semilight"/>
+        </w:rPr>
+        <w:t> secuencia de caracteres utilizados para identificar unívocamente un recurso. Ejemplos para recursos en línea pueden ser </w:t>
+      </w:r>
+      <w:proofErr w:type="spellStart"/>
+      <w:r>
+        <w:rPr>
+          <w:rFonts w:ascii="Segoe UI Semilight" w:hAnsi="Segoe UI Semilight" w:cs="Segoe UI Semilight"/>
+        </w:rPr>
+        <w:fldChar w:fldCharType="begin"/>
+      </w:r>
+      <w:r>
+        <w:rPr>
+          <w:rFonts w:ascii="Segoe UI Semilight" w:hAnsi="Segoe UI Semilight" w:cs="Segoe UI Semilight"/>
+        </w:rPr>
+        <w:instrText xml:space="preserve"> HYPERLINK "https://es.wikipedia.org/wiki/URL" \o "URL" </w:instrText>
+      </w:r>
+      <w:r>
+        <w:rPr>
+          <w:rFonts w:ascii="Segoe UI Semilight" w:hAnsi="Segoe UI Semilight" w:cs="Segoe UI Semilight"/>
+        </w:rPr>
+        <w:fldChar w:fldCharType="separate"/>
+      </w:r>
+      <w:r>
+        <w:rPr>
+          <w:rStyle w:val="Hipervnculo"/>
+          <w:rFonts w:ascii="Segoe UI Semilight" w:hAnsi="Segoe UI Semilight" w:cs="Segoe UI Semilight"/>
+        </w:rPr>
+        <w:t>URLs</w:t>
+      </w:r>
+      <w:proofErr w:type="spellEnd"/>
+      <w:r>
+        <w:rPr>
+          <w:rFonts w:ascii="Segoe UI Semilight" w:hAnsi="Segoe UI Semilight" w:cs="Segoe UI Semilight"/>
+        </w:rPr>
+        <w:fldChar w:fldCharType="end"/>
+      </w:r>
+      <w:r>
+        <w:rPr>
+          <w:rFonts w:ascii="Segoe UI Semilight" w:hAnsi="Segoe UI Semilight" w:cs="Segoe UI Semilight"/>
+        </w:rPr>
+        <w:t> y </w:t>
+      </w:r>
+      <w:proofErr w:type="spellStart"/>
+      <w:r>
+        <w:rPr>
+          <w:rFonts w:ascii="Segoe UI Semilight" w:hAnsi="Segoe UI Semilight" w:cs="Segoe UI Semilight"/>
+        </w:rPr>
+        <w:fldChar w:fldCharType="begin"/>
+      </w:r>
+      <w:r>
+        <w:rPr>
+          <w:rFonts w:ascii="Segoe UI Semilight" w:hAnsi="Segoe UI Semilight" w:cs="Segoe UI Semilight"/>
+        </w:rPr>
+        <w:instrText xml:space="preserve"> HYPERLINK "https://es.wikipedia.org/wiki/URN" \o "URN" </w:instrText>
+      </w:r>
+      <w:r>
+        <w:rPr>
+          <w:rFonts w:ascii="Segoe UI Semilight" w:hAnsi="Segoe UI Semilight" w:cs="Segoe UI Semilight"/>
+        </w:rPr>
+        <w:fldChar w:fldCharType="separate"/>
+      </w:r>
+      <w:r>
+        <w:rPr>
+          <w:rStyle w:val="Hipervnculo"/>
+          <w:rFonts w:ascii="Segoe UI Semilight" w:hAnsi="Segoe UI Semilight" w:cs="Segoe UI Semilight"/>
+        </w:rPr>
+        <w:t>URNs</w:t>
+      </w:r>
+      <w:proofErr w:type="spellEnd"/>
+      <w:r>
+        <w:rPr>
+          <w:rFonts w:ascii="Segoe UI Semilight" w:hAnsi="Segoe UI Semilight" w:cs="Segoe UI Semilight"/>
+        </w:rPr>
+        <w:fldChar w:fldCharType="end"/>
+      </w:r>
+      <w:r>
+        <w:rPr>
+          <w:rFonts w:ascii="Segoe UI Semilight" w:hAnsi="Segoe UI Semilight" w:cs="Segoe UI Semilight"/>
+        </w:rPr>
+        <w:t>. Para otros recursos pueden ser usados otros formatos de identificadores, como por ejemplo </w:t>
+      </w:r>
+      <w:hyperlink r:id="rId5" w:tooltip="ISBN" w:history="1">
+        <w:r>
+          <w:rPr>
+            <w:rStyle w:val="Hipervnculo"/>
+            <w:rFonts w:ascii="Segoe UI Semilight" w:hAnsi="Segoe UI Semilight" w:cs="Segoe UI Semilight"/>
+          </w:rPr>
+          <w:t>ISBN</w:t>
+        </w:r>
+      </w:hyperlink>
+      <w:r>
+        <w:rPr>
+          <w:rFonts w:ascii="Segoe UI Semilight" w:hAnsi="Segoe UI Semilight" w:cs="Segoe UI Semilight"/>
+        </w:rPr>
+        <w:t> (</w:t>
+      </w:r>
+      <w:r>
+        <w:rPr>
+          <w:rFonts w:ascii="Segoe UI Semilight" w:hAnsi="Segoe UI Semilight" w:cs="Segoe UI Semilight"/>
+          <w:lang w:val="en"/>
+        </w:rPr>
+        <w:t>"International Standard Book Number"</w:t>
+      </w:r>
+      <w:r>
+        <w:rPr>
+          <w:rFonts w:ascii="Segoe UI Semilight" w:hAnsi="Segoe UI Semilight" w:cs="Segoe UI Semilight"/>
+        </w:rPr>
+        <w:t>).</w:t>
+      </w:r>
+      <w:r>
+        <w:rPr>
+          <w:rFonts w:ascii="Segoe UI Semilight" w:hAnsi="Segoe UI Semilight" w:cs="Segoe UI Semilight"/>
+        </w:rPr>
+        <w:t xml:space="preserve"> </w:t>
+      </w:r>
+      <w:r>
+        <w:rPr>
+          <w:rFonts w:ascii="Segoe UI Semilight" w:hAnsi="Segoe UI Semilight" w:cs="Segoe UI Semilight"/>
+        </w:rPr>
+        <w:t xml:space="preserve">Etiqueta: </w:t>
+      </w:r>
+      <w:proofErr w:type="spellStart"/>
+      <w:r>
+        <w:rPr>
+          <w:rFonts w:ascii="Segoe UI Semilight" w:hAnsi="Segoe UI Semilight" w:cs="Segoe UI Semilight"/>
+        </w:rPr>
+        <w:t>DC.Identifier</w:t>
+      </w:r>
+      <w:proofErr w:type="spellEnd"/>
+    </w:p>
+    <w:p>
+      <w:pPr>
+        <w:numPr>
+          <w:ilvl w:val="0"/>
+          <w:numId w:val="20"/>
+        </w:numPr>
+        <w:jc w:val="both"/>
+        <w:rPr>
+          <w:rFonts w:ascii="Segoe UI Semilight" w:hAnsi="Segoe UI Semilight" w:cs="Segoe UI Semilight"/>
+        </w:rPr>
+      </w:pPr>
+      <w:r>
+        <w:rPr>
+          <w:rFonts w:ascii="Segoe UI Semilight" w:hAnsi="Segoe UI Semilight" w:cs="Segoe UI Semilight"/>
+          <w:b/>
+          <w:bCs/>
+        </w:rPr>
+        <w:t>Lengua:</w:t>
+      </w:r>
+      <w:r>
+        <w:rPr>
+          <w:rFonts w:ascii="Segoe UI Semilight" w:hAnsi="Segoe UI Semilight" w:cs="Segoe UI Semilight"/>
+        </w:rPr>
+        <w:t> lengua/s del contenido intelectual del recurso.</w:t>
+      </w:r>
+      <w:r>
+        <w:rPr>
+          <w:rFonts w:ascii="Segoe UI Semilight" w:hAnsi="Segoe UI Semilight" w:cs="Segoe UI Semilight"/>
+        </w:rPr>
+        <w:t xml:space="preserve"> </w:t>
+      </w:r>
+      <w:r>
+        <w:rPr>
+          <w:rFonts w:ascii="Segoe UI Semilight" w:hAnsi="Segoe UI Semilight" w:cs="Segoe UI Semilight"/>
+        </w:rPr>
+        <w:t xml:space="preserve">Etiqueta: </w:t>
+      </w:r>
+      <w:proofErr w:type="spellStart"/>
+      <w:r>
+        <w:rPr>
+          <w:rFonts w:ascii="Segoe UI Semilight" w:hAnsi="Segoe UI Semilight" w:cs="Segoe UI Semilight"/>
+        </w:rPr>
+        <w:t>DC.Language</w:t>
+      </w:r>
+      <w:proofErr w:type="spellEnd"/>
     </w:p>
     <w:p>
       <w:pPr>
@@ -1260,6 +2400,1645 @@
 <file path=word/numbering.xml><?xml version="1.0" encoding="utf-8"?>
 <w:numbering xmlns:wpc="http://schemas.microsoft.com/office/word/2010/wordprocessingCanvas" xmlns:mc="http://schemas.openxmlformats.org/markup-compatibility/2006" xmlns:o="urn:schemas-microsoft-com:office:office" xmlns:r="http://schemas.openxmlformats.org/officeDocument/2006/relationships" xmlns:m="http://schemas.openxmlformats.org/officeDocument/2006/math" xmlns:v="urn:schemas-microsoft-com:vml" xmlns:wp14="http://schemas.microsoft.com/office/word/2010/wordprocessingDrawing" xmlns:wp="http://schemas.openxmlformats.org/drawingml/2006/wordprocessingDrawing" xmlns:w10="urn:schemas-microsoft-com:office:word" xmlns:w="http://schemas.openxmlformats.org/wordprocessingml/2006/main" xmlns:w14="http://schemas.microsoft.com/office/word/2010/wordml" xmlns:w15="http://schemas.microsoft.com/office/word/2012/wordml" xmlns:wpg="http://schemas.microsoft.com/office/word/2010/wordprocessingGroup" xmlns:wpi="http://schemas.microsoft.com/office/word/2010/wordprocessingInk" xmlns:wne="http://schemas.microsoft.com/office/word/2006/wordml" xmlns:wps="http://schemas.microsoft.com/office/word/2010/wordprocessingShape" mc:Ignorable="w14 w15 wp14">
   <w:abstractNum w:abstractNumId="0">
+    <w:nsid w:val="02854A4E"/>
+    <w:multiLevelType w:val="multilevel"/>
+    <w:tmpl w:val="C286310A"/>
+    <w:lvl w:ilvl="0">
+      <w:start w:val="1"/>
+      <w:numFmt w:val="bullet"/>
+      <w:lvlText w:val=""/>
+      <w:lvlJc w:val="left"/>
+      <w:pPr>
+        <w:tabs>
+          <w:tab w:val="num" w:pos="720"/>
+        </w:tabs>
+        <w:ind w:left="720" w:hanging="360"/>
+      </w:pPr>
+      <w:rPr>
+        <w:rFonts w:ascii="Symbol" w:hAnsi="Symbol" w:hint="default"/>
+        <w:sz w:val="20"/>
+      </w:rPr>
+    </w:lvl>
+    <w:lvl w:ilvl="1" w:tentative="1">
+      <w:start w:val="1"/>
+      <w:numFmt w:val="bullet"/>
+      <w:lvlText w:val=""/>
+      <w:lvlJc w:val="left"/>
+      <w:pPr>
+        <w:tabs>
+          <w:tab w:val="num" w:pos="1440"/>
+        </w:tabs>
+        <w:ind w:left="1440" w:hanging="360"/>
+      </w:pPr>
+      <w:rPr>
+        <w:rFonts w:ascii="Symbol" w:hAnsi="Symbol" w:hint="default"/>
+        <w:sz w:val="20"/>
+      </w:rPr>
+    </w:lvl>
+    <w:lvl w:ilvl="2" w:tentative="1">
+      <w:start w:val="1"/>
+      <w:numFmt w:val="bullet"/>
+      <w:lvlText w:val=""/>
+      <w:lvlJc w:val="left"/>
+      <w:pPr>
+        <w:tabs>
+          <w:tab w:val="num" w:pos="2160"/>
+        </w:tabs>
+        <w:ind w:left="2160" w:hanging="360"/>
+      </w:pPr>
+      <w:rPr>
+        <w:rFonts w:ascii="Symbol" w:hAnsi="Symbol" w:hint="default"/>
+        <w:sz w:val="20"/>
+      </w:rPr>
+    </w:lvl>
+    <w:lvl w:ilvl="3" w:tentative="1">
+      <w:start w:val="1"/>
+      <w:numFmt w:val="bullet"/>
+      <w:lvlText w:val=""/>
+      <w:lvlJc w:val="left"/>
+      <w:pPr>
+        <w:tabs>
+          <w:tab w:val="num" w:pos="2880"/>
+        </w:tabs>
+        <w:ind w:left="2880" w:hanging="360"/>
+      </w:pPr>
+      <w:rPr>
+        <w:rFonts w:ascii="Symbol" w:hAnsi="Symbol" w:hint="default"/>
+        <w:sz w:val="20"/>
+      </w:rPr>
+    </w:lvl>
+    <w:lvl w:ilvl="4" w:tentative="1">
+      <w:start w:val="1"/>
+      <w:numFmt w:val="bullet"/>
+      <w:lvlText w:val=""/>
+      <w:lvlJc w:val="left"/>
+      <w:pPr>
+        <w:tabs>
+          <w:tab w:val="num" w:pos="3600"/>
+        </w:tabs>
+        <w:ind w:left="3600" w:hanging="360"/>
+      </w:pPr>
+      <w:rPr>
+        <w:rFonts w:ascii="Symbol" w:hAnsi="Symbol" w:hint="default"/>
+        <w:sz w:val="20"/>
+      </w:rPr>
+    </w:lvl>
+    <w:lvl w:ilvl="5" w:tentative="1">
+      <w:start w:val="1"/>
+      <w:numFmt w:val="bullet"/>
+      <w:lvlText w:val=""/>
+      <w:lvlJc w:val="left"/>
+      <w:pPr>
+        <w:tabs>
+          <w:tab w:val="num" w:pos="4320"/>
+        </w:tabs>
+        <w:ind w:left="4320" w:hanging="360"/>
+      </w:pPr>
+      <w:rPr>
+        <w:rFonts w:ascii="Symbol" w:hAnsi="Symbol" w:hint="default"/>
+        <w:sz w:val="20"/>
+      </w:rPr>
+    </w:lvl>
+    <w:lvl w:ilvl="6" w:tentative="1">
+      <w:start w:val="1"/>
+      <w:numFmt w:val="bullet"/>
+      <w:lvlText w:val=""/>
+      <w:lvlJc w:val="left"/>
+      <w:pPr>
+        <w:tabs>
+          <w:tab w:val="num" w:pos="5040"/>
+        </w:tabs>
+        <w:ind w:left="5040" w:hanging="360"/>
+      </w:pPr>
+      <w:rPr>
+        <w:rFonts w:ascii="Symbol" w:hAnsi="Symbol" w:hint="default"/>
+        <w:sz w:val="20"/>
+      </w:rPr>
+    </w:lvl>
+    <w:lvl w:ilvl="7" w:tentative="1">
+      <w:start w:val="1"/>
+      <w:numFmt w:val="bullet"/>
+      <w:lvlText w:val=""/>
+      <w:lvlJc w:val="left"/>
+      <w:pPr>
+        <w:tabs>
+          <w:tab w:val="num" w:pos="5760"/>
+        </w:tabs>
+        <w:ind w:left="5760" w:hanging="360"/>
+      </w:pPr>
+      <w:rPr>
+        <w:rFonts w:ascii="Symbol" w:hAnsi="Symbol" w:hint="default"/>
+        <w:sz w:val="20"/>
+      </w:rPr>
+    </w:lvl>
+    <w:lvl w:ilvl="8" w:tentative="1">
+      <w:start w:val="1"/>
+      <w:numFmt w:val="bullet"/>
+      <w:lvlText w:val=""/>
+      <w:lvlJc w:val="left"/>
+      <w:pPr>
+        <w:tabs>
+          <w:tab w:val="num" w:pos="6480"/>
+        </w:tabs>
+        <w:ind w:left="6480" w:hanging="360"/>
+      </w:pPr>
+      <w:rPr>
+        <w:rFonts w:ascii="Symbol" w:hAnsi="Symbol" w:hint="default"/>
+        <w:sz w:val="20"/>
+      </w:rPr>
+    </w:lvl>
+  </w:abstractNum>
+  <w:abstractNum w:abstractNumId="1">
+    <w:nsid w:val="04240CF7"/>
+    <w:multiLevelType w:val="multilevel"/>
+    <w:tmpl w:val="084223C2"/>
+    <w:lvl w:ilvl="0">
+      <w:start w:val="1"/>
+      <w:numFmt w:val="bullet"/>
+      <w:lvlText w:val=""/>
+      <w:lvlJc w:val="left"/>
+      <w:pPr>
+        <w:tabs>
+          <w:tab w:val="num" w:pos="720"/>
+        </w:tabs>
+        <w:ind w:left="720" w:hanging="360"/>
+      </w:pPr>
+      <w:rPr>
+        <w:rFonts w:ascii="Symbol" w:hAnsi="Symbol" w:hint="default"/>
+        <w:sz w:val="20"/>
+      </w:rPr>
+    </w:lvl>
+    <w:lvl w:ilvl="1" w:tentative="1">
+      <w:start w:val="1"/>
+      <w:numFmt w:val="bullet"/>
+      <w:lvlText w:val=""/>
+      <w:lvlJc w:val="left"/>
+      <w:pPr>
+        <w:tabs>
+          <w:tab w:val="num" w:pos="1440"/>
+        </w:tabs>
+        <w:ind w:left="1440" w:hanging="360"/>
+      </w:pPr>
+      <w:rPr>
+        <w:rFonts w:ascii="Symbol" w:hAnsi="Symbol" w:hint="default"/>
+        <w:sz w:val="20"/>
+      </w:rPr>
+    </w:lvl>
+    <w:lvl w:ilvl="2" w:tentative="1">
+      <w:start w:val="1"/>
+      <w:numFmt w:val="bullet"/>
+      <w:lvlText w:val=""/>
+      <w:lvlJc w:val="left"/>
+      <w:pPr>
+        <w:tabs>
+          <w:tab w:val="num" w:pos="2160"/>
+        </w:tabs>
+        <w:ind w:left="2160" w:hanging="360"/>
+      </w:pPr>
+      <w:rPr>
+        <w:rFonts w:ascii="Symbol" w:hAnsi="Symbol" w:hint="default"/>
+        <w:sz w:val="20"/>
+      </w:rPr>
+    </w:lvl>
+    <w:lvl w:ilvl="3" w:tentative="1">
+      <w:start w:val="1"/>
+      <w:numFmt w:val="bullet"/>
+      <w:lvlText w:val=""/>
+      <w:lvlJc w:val="left"/>
+      <w:pPr>
+        <w:tabs>
+          <w:tab w:val="num" w:pos="2880"/>
+        </w:tabs>
+        <w:ind w:left="2880" w:hanging="360"/>
+      </w:pPr>
+      <w:rPr>
+        <w:rFonts w:ascii="Symbol" w:hAnsi="Symbol" w:hint="default"/>
+        <w:sz w:val="20"/>
+      </w:rPr>
+    </w:lvl>
+    <w:lvl w:ilvl="4" w:tentative="1">
+      <w:start w:val="1"/>
+      <w:numFmt w:val="bullet"/>
+      <w:lvlText w:val=""/>
+      <w:lvlJc w:val="left"/>
+      <w:pPr>
+        <w:tabs>
+          <w:tab w:val="num" w:pos="3600"/>
+        </w:tabs>
+        <w:ind w:left="3600" w:hanging="360"/>
+      </w:pPr>
+      <w:rPr>
+        <w:rFonts w:ascii="Symbol" w:hAnsi="Symbol" w:hint="default"/>
+        <w:sz w:val="20"/>
+      </w:rPr>
+    </w:lvl>
+    <w:lvl w:ilvl="5" w:tentative="1">
+      <w:start w:val="1"/>
+      <w:numFmt w:val="bullet"/>
+      <w:lvlText w:val=""/>
+      <w:lvlJc w:val="left"/>
+      <w:pPr>
+        <w:tabs>
+          <w:tab w:val="num" w:pos="4320"/>
+        </w:tabs>
+        <w:ind w:left="4320" w:hanging="360"/>
+      </w:pPr>
+      <w:rPr>
+        <w:rFonts w:ascii="Symbol" w:hAnsi="Symbol" w:hint="default"/>
+        <w:sz w:val="20"/>
+      </w:rPr>
+    </w:lvl>
+    <w:lvl w:ilvl="6" w:tentative="1">
+      <w:start w:val="1"/>
+      <w:numFmt w:val="bullet"/>
+      <w:lvlText w:val=""/>
+      <w:lvlJc w:val="left"/>
+      <w:pPr>
+        <w:tabs>
+          <w:tab w:val="num" w:pos="5040"/>
+        </w:tabs>
+        <w:ind w:left="5040" w:hanging="360"/>
+      </w:pPr>
+      <w:rPr>
+        <w:rFonts w:ascii="Symbol" w:hAnsi="Symbol" w:hint="default"/>
+        <w:sz w:val="20"/>
+      </w:rPr>
+    </w:lvl>
+    <w:lvl w:ilvl="7" w:tentative="1">
+      <w:start w:val="1"/>
+      <w:numFmt w:val="bullet"/>
+      <w:lvlText w:val=""/>
+      <w:lvlJc w:val="left"/>
+      <w:pPr>
+        <w:tabs>
+          <w:tab w:val="num" w:pos="5760"/>
+        </w:tabs>
+        <w:ind w:left="5760" w:hanging="360"/>
+      </w:pPr>
+      <w:rPr>
+        <w:rFonts w:ascii="Symbol" w:hAnsi="Symbol" w:hint="default"/>
+        <w:sz w:val="20"/>
+      </w:rPr>
+    </w:lvl>
+    <w:lvl w:ilvl="8" w:tentative="1">
+      <w:start w:val="1"/>
+      <w:numFmt w:val="bullet"/>
+      <w:lvlText w:val=""/>
+      <w:lvlJc w:val="left"/>
+      <w:pPr>
+        <w:tabs>
+          <w:tab w:val="num" w:pos="6480"/>
+        </w:tabs>
+        <w:ind w:left="6480" w:hanging="360"/>
+      </w:pPr>
+      <w:rPr>
+        <w:rFonts w:ascii="Symbol" w:hAnsi="Symbol" w:hint="default"/>
+        <w:sz w:val="20"/>
+      </w:rPr>
+    </w:lvl>
+  </w:abstractNum>
+  <w:abstractNum w:abstractNumId="2">
+    <w:nsid w:val="0EC4317F"/>
+    <w:multiLevelType w:val="multilevel"/>
+    <w:tmpl w:val="466E5772"/>
+    <w:lvl w:ilvl="0">
+      <w:start w:val="1"/>
+      <w:numFmt w:val="bullet"/>
+      <w:lvlText w:val=""/>
+      <w:lvlJc w:val="left"/>
+      <w:pPr>
+        <w:tabs>
+          <w:tab w:val="num" w:pos="720"/>
+        </w:tabs>
+        <w:ind w:left="720" w:hanging="360"/>
+      </w:pPr>
+      <w:rPr>
+        <w:rFonts w:ascii="Symbol" w:hAnsi="Symbol" w:hint="default"/>
+        <w:sz w:val="20"/>
+      </w:rPr>
+    </w:lvl>
+    <w:lvl w:ilvl="1" w:tentative="1">
+      <w:start w:val="1"/>
+      <w:numFmt w:val="bullet"/>
+      <w:lvlText w:val=""/>
+      <w:lvlJc w:val="left"/>
+      <w:pPr>
+        <w:tabs>
+          <w:tab w:val="num" w:pos="1440"/>
+        </w:tabs>
+        <w:ind w:left="1440" w:hanging="360"/>
+      </w:pPr>
+      <w:rPr>
+        <w:rFonts w:ascii="Symbol" w:hAnsi="Symbol" w:hint="default"/>
+        <w:sz w:val="20"/>
+      </w:rPr>
+    </w:lvl>
+    <w:lvl w:ilvl="2" w:tentative="1">
+      <w:start w:val="1"/>
+      <w:numFmt w:val="bullet"/>
+      <w:lvlText w:val=""/>
+      <w:lvlJc w:val="left"/>
+      <w:pPr>
+        <w:tabs>
+          <w:tab w:val="num" w:pos="2160"/>
+        </w:tabs>
+        <w:ind w:left="2160" w:hanging="360"/>
+      </w:pPr>
+      <w:rPr>
+        <w:rFonts w:ascii="Symbol" w:hAnsi="Symbol" w:hint="default"/>
+        <w:sz w:val="20"/>
+      </w:rPr>
+    </w:lvl>
+    <w:lvl w:ilvl="3" w:tentative="1">
+      <w:start w:val="1"/>
+      <w:numFmt w:val="bullet"/>
+      <w:lvlText w:val=""/>
+      <w:lvlJc w:val="left"/>
+      <w:pPr>
+        <w:tabs>
+          <w:tab w:val="num" w:pos="2880"/>
+        </w:tabs>
+        <w:ind w:left="2880" w:hanging="360"/>
+      </w:pPr>
+      <w:rPr>
+        <w:rFonts w:ascii="Symbol" w:hAnsi="Symbol" w:hint="default"/>
+        <w:sz w:val="20"/>
+      </w:rPr>
+    </w:lvl>
+    <w:lvl w:ilvl="4" w:tentative="1">
+      <w:start w:val="1"/>
+      <w:numFmt w:val="bullet"/>
+      <w:lvlText w:val=""/>
+      <w:lvlJc w:val="left"/>
+      <w:pPr>
+        <w:tabs>
+          <w:tab w:val="num" w:pos="3600"/>
+        </w:tabs>
+        <w:ind w:left="3600" w:hanging="360"/>
+      </w:pPr>
+      <w:rPr>
+        <w:rFonts w:ascii="Symbol" w:hAnsi="Symbol" w:hint="default"/>
+        <w:sz w:val="20"/>
+      </w:rPr>
+    </w:lvl>
+    <w:lvl w:ilvl="5" w:tentative="1">
+      <w:start w:val="1"/>
+      <w:numFmt w:val="bullet"/>
+      <w:lvlText w:val=""/>
+      <w:lvlJc w:val="left"/>
+      <w:pPr>
+        <w:tabs>
+          <w:tab w:val="num" w:pos="4320"/>
+        </w:tabs>
+        <w:ind w:left="4320" w:hanging="360"/>
+      </w:pPr>
+      <w:rPr>
+        <w:rFonts w:ascii="Symbol" w:hAnsi="Symbol" w:hint="default"/>
+        <w:sz w:val="20"/>
+      </w:rPr>
+    </w:lvl>
+    <w:lvl w:ilvl="6" w:tentative="1">
+      <w:start w:val="1"/>
+      <w:numFmt w:val="bullet"/>
+      <w:lvlText w:val=""/>
+      <w:lvlJc w:val="left"/>
+      <w:pPr>
+        <w:tabs>
+          <w:tab w:val="num" w:pos="5040"/>
+        </w:tabs>
+        <w:ind w:left="5040" w:hanging="360"/>
+      </w:pPr>
+      <w:rPr>
+        <w:rFonts w:ascii="Symbol" w:hAnsi="Symbol" w:hint="default"/>
+        <w:sz w:val="20"/>
+      </w:rPr>
+    </w:lvl>
+    <w:lvl w:ilvl="7" w:tentative="1">
+      <w:start w:val="1"/>
+      <w:numFmt w:val="bullet"/>
+      <w:lvlText w:val=""/>
+      <w:lvlJc w:val="left"/>
+      <w:pPr>
+        <w:tabs>
+          <w:tab w:val="num" w:pos="5760"/>
+        </w:tabs>
+        <w:ind w:left="5760" w:hanging="360"/>
+      </w:pPr>
+      <w:rPr>
+        <w:rFonts w:ascii="Symbol" w:hAnsi="Symbol" w:hint="default"/>
+        <w:sz w:val="20"/>
+      </w:rPr>
+    </w:lvl>
+    <w:lvl w:ilvl="8" w:tentative="1">
+      <w:start w:val="1"/>
+      <w:numFmt w:val="bullet"/>
+      <w:lvlText w:val=""/>
+      <w:lvlJc w:val="left"/>
+      <w:pPr>
+        <w:tabs>
+          <w:tab w:val="num" w:pos="6480"/>
+        </w:tabs>
+        <w:ind w:left="6480" w:hanging="360"/>
+      </w:pPr>
+      <w:rPr>
+        <w:rFonts w:ascii="Symbol" w:hAnsi="Symbol" w:hint="default"/>
+        <w:sz w:val="20"/>
+      </w:rPr>
+    </w:lvl>
+  </w:abstractNum>
+  <w:abstractNum w:abstractNumId="3">
+    <w:nsid w:val="145068EE"/>
+    <w:multiLevelType w:val="multilevel"/>
+    <w:tmpl w:val="988009E2"/>
+    <w:lvl w:ilvl="0">
+      <w:start w:val="1"/>
+      <w:numFmt w:val="bullet"/>
+      <w:lvlText w:val=""/>
+      <w:lvlJc w:val="left"/>
+      <w:pPr>
+        <w:tabs>
+          <w:tab w:val="num" w:pos="720"/>
+        </w:tabs>
+        <w:ind w:left="720" w:hanging="360"/>
+      </w:pPr>
+      <w:rPr>
+        <w:rFonts w:ascii="Symbol" w:hAnsi="Symbol" w:hint="default"/>
+        <w:sz w:val="20"/>
+      </w:rPr>
+    </w:lvl>
+    <w:lvl w:ilvl="1" w:tentative="1">
+      <w:start w:val="1"/>
+      <w:numFmt w:val="bullet"/>
+      <w:lvlText w:val=""/>
+      <w:lvlJc w:val="left"/>
+      <w:pPr>
+        <w:tabs>
+          <w:tab w:val="num" w:pos="1440"/>
+        </w:tabs>
+        <w:ind w:left="1440" w:hanging="360"/>
+      </w:pPr>
+      <w:rPr>
+        <w:rFonts w:ascii="Symbol" w:hAnsi="Symbol" w:hint="default"/>
+        <w:sz w:val="20"/>
+      </w:rPr>
+    </w:lvl>
+    <w:lvl w:ilvl="2" w:tentative="1">
+      <w:start w:val="1"/>
+      <w:numFmt w:val="bullet"/>
+      <w:lvlText w:val=""/>
+      <w:lvlJc w:val="left"/>
+      <w:pPr>
+        <w:tabs>
+          <w:tab w:val="num" w:pos="2160"/>
+        </w:tabs>
+        <w:ind w:left="2160" w:hanging="360"/>
+      </w:pPr>
+      <w:rPr>
+        <w:rFonts w:ascii="Symbol" w:hAnsi="Symbol" w:hint="default"/>
+        <w:sz w:val="20"/>
+      </w:rPr>
+    </w:lvl>
+    <w:lvl w:ilvl="3" w:tentative="1">
+      <w:start w:val="1"/>
+      <w:numFmt w:val="bullet"/>
+      <w:lvlText w:val=""/>
+      <w:lvlJc w:val="left"/>
+      <w:pPr>
+        <w:tabs>
+          <w:tab w:val="num" w:pos="2880"/>
+        </w:tabs>
+        <w:ind w:left="2880" w:hanging="360"/>
+      </w:pPr>
+      <w:rPr>
+        <w:rFonts w:ascii="Symbol" w:hAnsi="Symbol" w:hint="default"/>
+        <w:sz w:val="20"/>
+      </w:rPr>
+    </w:lvl>
+    <w:lvl w:ilvl="4" w:tentative="1">
+      <w:start w:val="1"/>
+      <w:numFmt w:val="bullet"/>
+      <w:lvlText w:val=""/>
+      <w:lvlJc w:val="left"/>
+      <w:pPr>
+        <w:tabs>
+          <w:tab w:val="num" w:pos="3600"/>
+        </w:tabs>
+        <w:ind w:left="3600" w:hanging="360"/>
+      </w:pPr>
+      <w:rPr>
+        <w:rFonts w:ascii="Symbol" w:hAnsi="Symbol" w:hint="default"/>
+        <w:sz w:val="20"/>
+      </w:rPr>
+    </w:lvl>
+    <w:lvl w:ilvl="5" w:tentative="1">
+      <w:start w:val="1"/>
+      <w:numFmt w:val="bullet"/>
+      <w:lvlText w:val=""/>
+      <w:lvlJc w:val="left"/>
+      <w:pPr>
+        <w:tabs>
+          <w:tab w:val="num" w:pos="4320"/>
+        </w:tabs>
+        <w:ind w:left="4320" w:hanging="360"/>
+      </w:pPr>
+      <w:rPr>
+        <w:rFonts w:ascii="Symbol" w:hAnsi="Symbol" w:hint="default"/>
+        <w:sz w:val="20"/>
+      </w:rPr>
+    </w:lvl>
+    <w:lvl w:ilvl="6" w:tentative="1">
+      <w:start w:val="1"/>
+      <w:numFmt w:val="bullet"/>
+      <w:lvlText w:val=""/>
+      <w:lvlJc w:val="left"/>
+      <w:pPr>
+        <w:tabs>
+          <w:tab w:val="num" w:pos="5040"/>
+        </w:tabs>
+        <w:ind w:left="5040" w:hanging="360"/>
+      </w:pPr>
+      <w:rPr>
+        <w:rFonts w:ascii="Symbol" w:hAnsi="Symbol" w:hint="default"/>
+        <w:sz w:val="20"/>
+      </w:rPr>
+    </w:lvl>
+    <w:lvl w:ilvl="7" w:tentative="1">
+      <w:start w:val="1"/>
+      <w:numFmt w:val="bullet"/>
+      <w:lvlText w:val=""/>
+      <w:lvlJc w:val="left"/>
+      <w:pPr>
+        <w:tabs>
+          <w:tab w:val="num" w:pos="5760"/>
+        </w:tabs>
+        <w:ind w:left="5760" w:hanging="360"/>
+      </w:pPr>
+      <w:rPr>
+        <w:rFonts w:ascii="Symbol" w:hAnsi="Symbol" w:hint="default"/>
+        <w:sz w:val="20"/>
+      </w:rPr>
+    </w:lvl>
+    <w:lvl w:ilvl="8" w:tentative="1">
+      <w:start w:val="1"/>
+      <w:numFmt w:val="bullet"/>
+      <w:lvlText w:val=""/>
+      <w:lvlJc w:val="left"/>
+      <w:pPr>
+        <w:tabs>
+          <w:tab w:val="num" w:pos="6480"/>
+        </w:tabs>
+        <w:ind w:left="6480" w:hanging="360"/>
+      </w:pPr>
+      <w:rPr>
+        <w:rFonts w:ascii="Symbol" w:hAnsi="Symbol" w:hint="default"/>
+        <w:sz w:val="20"/>
+      </w:rPr>
+    </w:lvl>
+  </w:abstractNum>
+  <w:abstractNum w:abstractNumId="4">
+    <w:nsid w:val="17250D66"/>
+    <w:multiLevelType w:val="multilevel"/>
+    <w:tmpl w:val="74C40CB0"/>
+    <w:lvl w:ilvl="0">
+      <w:start w:val="1"/>
+      <w:numFmt w:val="bullet"/>
+      <w:lvlText w:val=""/>
+      <w:lvlJc w:val="left"/>
+      <w:pPr>
+        <w:tabs>
+          <w:tab w:val="num" w:pos="720"/>
+        </w:tabs>
+        <w:ind w:left="720" w:hanging="360"/>
+      </w:pPr>
+      <w:rPr>
+        <w:rFonts w:ascii="Symbol" w:hAnsi="Symbol" w:hint="default"/>
+        <w:sz w:val="20"/>
+      </w:rPr>
+    </w:lvl>
+    <w:lvl w:ilvl="1" w:tentative="1">
+      <w:start w:val="1"/>
+      <w:numFmt w:val="bullet"/>
+      <w:lvlText w:val=""/>
+      <w:lvlJc w:val="left"/>
+      <w:pPr>
+        <w:tabs>
+          <w:tab w:val="num" w:pos="1440"/>
+        </w:tabs>
+        <w:ind w:left="1440" w:hanging="360"/>
+      </w:pPr>
+      <w:rPr>
+        <w:rFonts w:ascii="Symbol" w:hAnsi="Symbol" w:hint="default"/>
+        <w:sz w:val="20"/>
+      </w:rPr>
+    </w:lvl>
+    <w:lvl w:ilvl="2" w:tentative="1">
+      <w:start w:val="1"/>
+      <w:numFmt w:val="bullet"/>
+      <w:lvlText w:val=""/>
+      <w:lvlJc w:val="left"/>
+      <w:pPr>
+        <w:tabs>
+          <w:tab w:val="num" w:pos="2160"/>
+        </w:tabs>
+        <w:ind w:left="2160" w:hanging="360"/>
+      </w:pPr>
+      <w:rPr>
+        <w:rFonts w:ascii="Symbol" w:hAnsi="Symbol" w:hint="default"/>
+        <w:sz w:val="20"/>
+      </w:rPr>
+    </w:lvl>
+    <w:lvl w:ilvl="3" w:tentative="1">
+      <w:start w:val="1"/>
+      <w:numFmt w:val="bullet"/>
+      <w:lvlText w:val=""/>
+      <w:lvlJc w:val="left"/>
+      <w:pPr>
+        <w:tabs>
+          <w:tab w:val="num" w:pos="2880"/>
+        </w:tabs>
+        <w:ind w:left="2880" w:hanging="360"/>
+      </w:pPr>
+      <w:rPr>
+        <w:rFonts w:ascii="Symbol" w:hAnsi="Symbol" w:hint="default"/>
+        <w:sz w:val="20"/>
+      </w:rPr>
+    </w:lvl>
+    <w:lvl w:ilvl="4" w:tentative="1">
+      <w:start w:val="1"/>
+      <w:numFmt w:val="bullet"/>
+      <w:lvlText w:val=""/>
+      <w:lvlJc w:val="left"/>
+      <w:pPr>
+        <w:tabs>
+          <w:tab w:val="num" w:pos="3600"/>
+        </w:tabs>
+        <w:ind w:left="3600" w:hanging="360"/>
+      </w:pPr>
+      <w:rPr>
+        <w:rFonts w:ascii="Symbol" w:hAnsi="Symbol" w:hint="default"/>
+        <w:sz w:val="20"/>
+      </w:rPr>
+    </w:lvl>
+    <w:lvl w:ilvl="5" w:tentative="1">
+      <w:start w:val="1"/>
+      <w:numFmt w:val="bullet"/>
+      <w:lvlText w:val=""/>
+      <w:lvlJc w:val="left"/>
+      <w:pPr>
+        <w:tabs>
+          <w:tab w:val="num" w:pos="4320"/>
+        </w:tabs>
+        <w:ind w:left="4320" w:hanging="360"/>
+      </w:pPr>
+      <w:rPr>
+        <w:rFonts w:ascii="Symbol" w:hAnsi="Symbol" w:hint="default"/>
+        <w:sz w:val="20"/>
+      </w:rPr>
+    </w:lvl>
+    <w:lvl w:ilvl="6" w:tentative="1">
+      <w:start w:val="1"/>
+      <w:numFmt w:val="bullet"/>
+      <w:lvlText w:val=""/>
+      <w:lvlJc w:val="left"/>
+      <w:pPr>
+        <w:tabs>
+          <w:tab w:val="num" w:pos="5040"/>
+        </w:tabs>
+        <w:ind w:left="5040" w:hanging="360"/>
+      </w:pPr>
+      <w:rPr>
+        <w:rFonts w:ascii="Symbol" w:hAnsi="Symbol" w:hint="default"/>
+        <w:sz w:val="20"/>
+      </w:rPr>
+    </w:lvl>
+    <w:lvl w:ilvl="7" w:tentative="1">
+      <w:start w:val="1"/>
+      <w:numFmt w:val="bullet"/>
+      <w:lvlText w:val=""/>
+      <w:lvlJc w:val="left"/>
+      <w:pPr>
+        <w:tabs>
+          <w:tab w:val="num" w:pos="5760"/>
+        </w:tabs>
+        <w:ind w:left="5760" w:hanging="360"/>
+      </w:pPr>
+      <w:rPr>
+        <w:rFonts w:ascii="Symbol" w:hAnsi="Symbol" w:hint="default"/>
+        <w:sz w:val="20"/>
+      </w:rPr>
+    </w:lvl>
+    <w:lvl w:ilvl="8" w:tentative="1">
+      <w:start w:val="1"/>
+      <w:numFmt w:val="bullet"/>
+      <w:lvlText w:val=""/>
+      <w:lvlJc w:val="left"/>
+      <w:pPr>
+        <w:tabs>
+          <w:tab w:val="num" w:pos="6480"/>
+        </w:tabs>
+        <w:ind w:left="6480" w:hanging="360"/>
+      </w:pPr>
+      <w:rPr>
+        <w:rFonts w:ascii="Symbol" w:hAnsi="Symbol" w:hint="default"/>
+        <w:sz w:val="20"/>
+      </w:rPr>
+    </w:lvl>
+  </w:abstractNum>
+  <w:abstractNum w:abstractNumId="5">
+    <w:nsid w:val="1E6A70C2"/>
+    <w:multiLevelType w:val="multilevel"/>
+    <w:tmpl w:val="18503804"/>
+    <w:lvl w:ilvl="0">
+      <w:start w:val="1"/>
+      <w:numFmt w:val="bullet"/>
+      <w:lvlText w:val=""/>
+      <w:lvlJc w:val="left"/>
+      <w:pPr>
+        <w:tabs>
+          <w:tab w:val="num" w:pos="720"/>
+        </w:tabs>
+        <w:ind w:left="720" w:hanging="360"/>
+      </w:pPr>
+      <w:rPr>
+        <w:rFonts w:ascii="Symbol" w:hAnsi="Symbol" w:hint="default"/>
+        <w:sz w:val="20"/>
+      </w:rPr>
+    </w:lvl>
+    <w:lvl w:ilvl="1" w:tentative="1">
+      <w:start w:val="1"/>
+      <w:numFmt w:val="bullet"/>
+      <w:lvlText w:val=""/>
+      <w:lvlJc w:val="left"/>
+      <w:pPr>
+        <w:tabs>
+          <w:tab w:val="num" w:pos="1440"/>
+        </w:tabs>
+        <w:ind w:left="1440" w:hanging="360"/>
+      </w:pPr>
+      <w:rPr>
+        <w:rFonts w:ascii="Symbol" w:hAnsi="Symbol" w:hint="default"/>
+        <w:sz w:val="20"/>
+      </w:rPr>
+    </w:lvl>
+    <w:lvl w:ilvl="2" w:tentative="1">
+      <w:start w:val="1"/>
+      <w:numFmt w:val="bullet"/>
+      <w:lvlText w:val=""/>
+      <w:lvlJc w:val="left"/>
+      <w:pPr>
+        <w:tabs>
+          <w:tab w:val="num" w:pos="2160"/>
+        </w:tabs>
+        <w:ind w:left="2160" w:hanging="360"/>
+      </w:pPr>
+      <w:rPr>
+        <w:rFonts w:ascii="Symbol" w:hAnsi="Symbol" w:hint="default"/>
+        <w:sz w:val="20"/>
+      </w:rPr>
+    </w:lvl>
+    <w:lvl w:ilvl="3" w:tentative="1">
+      <w:start w:val="1"/>
+      <w:numFmt w:val="bullet"/>
+      <w:lvlText w:val=""/>
+      <w:lvlJc w:val="left"/>
+      <w:pPr>
+        <w:tabs>
+          <w:tab w:val="num" w:pos="2880"/>
+        </w:tabs>
+        <w:ind w:left="2880" w:hanging="360"/>
+      </w:pPr>
+      <w:rPr>
+        <w:rFonts w:ascii="Symbol" w:hAnsi="Symbol" w:hint="default"/>
+        <w:sz w:val="20"/>
+      </w:rPr>
+    </w:lvl>
+    <w:lvl w:ilvl="4" w:tentative="1">
+      <w:start w:val="1"/>
+      <w:numFmt w:val="bullet"/>
+      <w:lvlText w:val=""/>
+      <w:lvlJc w:val="left"/>
+      <w:pPr>
+        <w:tabs>
+          <w:tab w:val="num" w:pos="3600"/>
+        </w:tabs>
+        <w:ind w:left="3600" w:hanging="360"/>
+      </w:pPr>
+      <w:rPr>
+        <w:rFonts w:ascii="Symbol" w:hAnsi="Symbol" w:hint="default"/>
+        <w:sz w:val="20"/>
+      </w:rPr>
+    </w:lvl>
+    <w:lvl w:ilvl="5" w:tentative="1">
+      <w:start w:val="1"/>
+      <w:numFmt w:val="bullet"/>
+      <w:lvlText w:val=""/>
+      <w:lvlJc w:val="left"/>
+      <w:pPr>
+        <w:tabs>
+          <w:tab w:val="num" w:pos="4320"/>
+        </w:tabs>
+        <w:ind w:left="4320" w:hanging="360"/>
+      </w:pPr>
+      <w:rPr>
+        <w:rFonts w:ascii="Symbol" w:hAnsi="Symbol" w:hint="default"/>
+        <w:sz w:val="20"/>
+      </w:rPr>
+    </w:lvl>
+    <w:lvl w:ilvl="6" w:tentative="1">
+      <w:start w:val="1"/>
+      <w:numFmt w:val="bullet"/>
+      <w:lvlText w:val=""/>
+      <w:lvlJc w:val="left"/>
+      <w:pPr>
+        <w:tabs>
+          <w:tab w:val="num" w:pos="5040"/>
+        </w:tabs>
+        <w:ind w:left="5040" w:hanging="360"/>
+      </w:pPr>
+      <w:rPr>
+        <w:rFonts w:ascii="Symbol" w:hAnsi="Symbol" w:hint="default"/>
+        <w:sz w:val="20"/>
+      </w:rPr>
+    </w:lvl>
+    <w:lvl w:ilvl="7" w:tentative="1">
+      <w:start w:val="1"/>
+      <w:numFmt w:val="bullet"/>
+      <w:lvlText w:val=""/>
+      <w:lvlJc w:val="left"/>
+      <w:pPr>
+        <w:tabs>
+          <w:tab w:val="num" w:pos="5760"/>
+        </w:tabs>
+        <w:ind w:left="5760" w:hanging="360"/>
+      </w:pPr>
+      <w:rPr>
+        <w:rFonts w:ascii="Symbol" w:hAnsi="Symbol" w:hint="default"/>
+        <w:sz w:val="20"/>
+      </w:rPr>
+    </w:lvl>
+    <w:lvl w:ilvl="8" w:tentative="1">
+      <w:start w:val="1"/>
+      <w:numFmt w:val="bullet"/>
+      <w:lvlText w:val=""/>
+      <w:lvlJc w:val="left"/>
+      <w:pPr>
+        <w:tabs>
+          <w:tab w:val="num" w:pos="6480"/>
+        </w:tabs>
+        <w:ind w:left="6480" w:hanging="360"/>
+      </w:pPr>
+      <w:rPr>
+        <w:rFonts w:ascii="Symbol" w:hAnsi="Symbol" w:hint="default"/>
+        <w:sz w:val="20"/>
+      </w:rPr>
+    </w:lvl>
+  </w:abstractNum>
+  <w:abstractNum w:abstractNumId="6">
+    <w:nsid w:val="2026788D"/>
+    <w:multiLevelType w:val="multilevel"/>
+    <w:tmpl w:val="F4948640"/>
+    <w:lvl w:ilvl="0">
+      <w:start w:val="1"/>
+      <w:numFmt w:val="bullet"/>
+      <w:lvlText w:val=""/>
+      <w:lvlJc w:val="left"/>
+      <w:pPr>
+        <w:tabs>
+          <w:tab w:val="num" w:pos="720"/>
+        </w:tabs>
+        <w:ind w:left="720" w:hanging="360"/>
+      </w:pPr>
+      <w:rPr>
+        <w:rFonts w:ascii="Symbol" w:hAnsi="Symbol" w:hint="default"/>
+        <w:sz w:val="20"/>
+      </w:rPr>
+    </w:lvl>
+    <w:lvl w:ilvl="1" w:tentative="1">
+      <w:start w:val="1"/>
+      <w:numFmt w:val="bullet"/>
+      <w:lvlText w:val=""/>
+      <w:lvlJc w:val="left"/>
+      <w:pPr>
+        <w:tabs>
+          <w:tab w:val="num" w:pos="1440"/>
+        </w:tabs>
+        <w:ind w:left="1440" w:hanging="360"/>
+      </w:pPr>
+      <w:rPr>
+        <w:rFonts w:ascii="Symbol" w:hAnsi="Symbol" w:hint="default"/>
+        <w:sz w:val="20"/>
+      </w:rPr>
+    </w:lvl>
+    <w:lvl w:ilvl="2" w:tentative="1">
+      <w:start w:val="1"/>
+      <w:numFmt w:val="bullet"/>
+      <w:lvlText w:val=""/>
+      <w:lvlJc w:val="left"/>
+      <w:pPr>
+        <w:tabs>
+          <w:tab w:val="num" w:pos="2160"/>
+        </w:tabs>
+        <w:ind w:left="2160" w:hanging="360"/>
+      </w:pPr>
+      <w:rPr>
+        <w:rFonts w:ascii="Symbol" w:hAnsi="Symbol" w:hint="default"/>
+        <w:sz w:val="20"/>
+      </w:rPr>
+    </w:lvl>
+    <w:lvl w:ilvl="3" w:tentative="1">
+      <w:start w:val="1"/>
+      <w:numFmt w:val="bullet"/>
+      <w:lvlText w:val=""/>
+      <w:lvlJc w:val="left"/>
+      <w:pPr>
+        <w:tabs>
+          <w:tab w:val="num" w:pos="2880"/>
+        </w:tabs>
+        <w:ind w:left="2880" w:hanging="360"/>
+      </w:pPr>
+      <w:rPr>
+        <w:rFonts w:ascii="Symbol" w:hAnsi="Symbol" w:hint="default"/>
+        <w:sz w:val="20"/>
+      </w:rPr>
+    </w:lvl>
+    <w:lvl w:ilvl="4" w:tentative="1">
+      <w:start w:val="1"/>
+      <w:numFmt w:val="bullet"/>
+      <w:lvlText w:val=""/>
+      <w:lvlJc w:val="left"/>
+      <w:pPr>
+        <w:tabs>
+          <w:tab w:val="num" w:pos="3600"/>
+        </w:tabs>
+        <w:ind w:left="3600" w:hanging="360"/>
+      </w:pPr>
+      <w:rPr>
+        <w:rFonts w:ascii="Symbol" w:hAnsi="Symbol" w:hint="default"/>
+        <w:sz w:val="20"/>
+      </w:rPr>
+    </w:lvl>
+    <w:lvl w:ilvl="5" w:tentative="1">
+      <w:start w:val="1"/>
+      <w:numFmt w:val="bullet"/>
+      <w:lvlText w:val=""/>
+      <w:lvlJc w:val="left"/>
+      <w:pPr>
+        <w:tabs>
+          <w:tab w:val="num" w:pos="4320"/>
+        </w:tabs>
+        <w:ind w:left="4320" w:hanging="360"/>
+      </w:pPr>
+      <w:rPr>
+        <w:rFonts w:ascii="Symbol" w:hAnsi="Symbol" w:hint="default"/>
+        <w:sz w:val="20"/>
+      </w:rPr>
+    </w:lvl>
+    <w:lvl w:ilvl="6" w:tentative="1">
+      <w:start w:val="1"/>
+      <w:numFmt w:val="bullet"/>
+      <w:lvlText w:val=""/>
+      <w:lvlJc w:val="left"/>
+      <w:pPr>
+        <w:tabs>
+          <w:tab w:val="num" w:pos="5040"/>
+        </w:tabs>
+        <w:ind w:left="5040" w:hanging="360"/>
+      </w:pPr>
+      <w:rPr>
+        <w:rFonts w:ascii="Symbol" w:hAnsi="Symbol" w:hint="default"/>
+        <w:sz w:val="20"/>
+      </w:rPr>
+    </w:lvl>
+    <w:lvl w:ilvl="7" w:tentative="1">
+      <w:start w:val="1"/>
+      <w:numFmt w:val="bullet"/>
+      <w:lvlText w:val=""/>
+      <w:lvlJc w:val="left"/>
+      <w:pPr>
+        <w:tabs>
+          <w:tab w:val="num" w:pos="5760"/>
+        </w:tabs>
+        <w:ind w:left="5760" w:hanging="360"/>
+      </w:pPr>
+      <w:rPr>
+        <w:rFonts w:ascii="Symbol" w:hAnsi="Symbol" w:hint="default"/>
+        <w:sz w:val="20"/>
+      </w:rPr>
+    </w:lvl>
+    <w:lvl w:ilvl="8" w:tentative="1">
+      <w:start w:val="1"/>
+      <w:numFmt w:val="bullet"/>
+      <w:lvlText w:val=""/>
+      <w:lvlJc w:val="left"/>
+      <w:pPr>
+        <w:tabs>
+          <w:tab w:val="num" w:pos="6480"/>
+        </w:tabs>
+        <w:ind w:left="6480" w:hanging="360"/>
+      </w:pPr>
+      <w:rPr>
+        <w:rFonts w:ascii="Symbol" w:hAnsi="Symbol" w:hint="default"/>
+        <w:sz w:val="20"/>
+      </w:rPr>
+    </w:lvl>
+  </w:abstractNum>
+  <w:abstractNum w:abstractNumId="7">
+    <w:nsid w:val="24340D6C"/>
+    <w:multiLevelType w:val="multilevel"/>
+    <w:tmpl w:val="4406055A"/>
+    <w:lvl w:ilvl="0">
+      <w:start w:val="1"/>
+      <w:numFmt w:val="bullet"/>
+      <w:lvlText w:val=""/>
+      <w:lvlJc w:val="left"/>
+      <w:pPr>
+        <w:tabs>
+          <w:tab w:val="num" w:pos="720"/>
+        </w:tabs>
+        <w:ind w:left="720" w:hanging="360"/>
+      </w:pPr>
+      <w:rPr>
+        <w:rFonts w:ascii="Symbol" w:hAnsi="Symbol" w:hint="default"/>
+        <w:sz w:val="20"/>
+      </w:rPr>
+    </w:lvl>
+    <w:lvl w:ilvl="1" w:tentative="1">
+      <w:start w:val="1"/>
+      <w:numFmt w:val="bullet"/>
+      <w:lvlText w:val=""/>
+      <w:lvlJc w:val="left"/>
+      <w:pPr>
+        <w:tabs>
+          <w:tab w:val="num" w:pos="1440"/>
+        </w:tabs>
+        <w:ind w:left="1440" w:hanging="360"/>
+      </w:pPr>
+      <w:rPr>
+        <w:rFonts w:ascii="Symbol" w:hAnsi="Symbol" w:hint="default"/>
+        <w:sz w:val="20"/>
+      </w:rPr>
+    </w:lvl>
+    <w:lvl w:ilvl="2" w:tentative="1">
+      <w:start w:val="1"/>
+      <w:numFmt w:val="bullet"/>
+      <w:lvlText w:val=""/>
+      <w:lvlJc w:val="left"/>
+      <w:pPr>
+        <w:tabs>
+          <w:tab w:val="num" w:pos="2160"/>
+        </w:tabs>
+        <w:ind w:left="2160" w:hanging="360"/>
+      </w:pPr>
+      <w:rPr>
+        <w:rFonts w:ascii="Symbol" w:hAnsi="Symbol" w:hint="default"/>
+        <w:sz w:val="20"/>
+      </w:rPr>
+    </w:lvl>
+    <w:lvl w:ilvl="3" w:tentative="1">
+      <w:start w:val="1"/>
+      <w:numFmt w:val="bullet"/>
+      <w:lvlText w:val=""/>
+      <w:lvlJc w:val="left"/>
+      <w:pPr>
+        <w:tabs>
+          <w:tab w:val="num" w:pos="2880"/>
+        </w:tabs>
+        <w:ind w:left="2880" w:hanging="360"/>
+      </w:pPr>
+      <w:rPr>
+        <w:rFonts w:ascii="Symbol" w:hAnsi="Symbol" w:hint="default"/>
+        <w:sz w:val="20"/>
+      </w:rPr>
+    </w:lvl>
+    <w:lvl w:ilvl="4" w:tentative="1">
+      <w:start w:val="1"/>
+      <w:numFmt w:val="bullet"/>
+      <w:lvlText w:val=""/>
+      <w:lvlJc w:val="left"/>
+      <w:pPr>
+        <w:tabs>
+          <w:tab w:val="num" w:pos="3600"/>
+        </w:tabs>
+        <w:ind w:left="3600" w:hanging="360"/>
+      </w:pPr>
+      <w:rPr>
+        <w:rFonts w:ascii="Symbol" w:hAnsi="Symbol" w:hint="default"/>
+        <w:sz w:val="20"/>
+      </w:rPr>
+    </w:lvl>
+    <w:lvl w:ilvl="5" w:tentative="1">
+      <w:start w:val="1"/>
+      <w:numFmt w:val="bullet"/>
+      <w:lvlText w:val=""/>
+      <w:lvlJc w:val="left"/>
+      <w:pPr>
+        <w:tabs>
+          <w:tab w:val="num" w:pos="4320"/>
+        </w:tabs>
+        <w:ind w:left="4320" w:hanging="360"/>
+      </w:pPr>
+      <w:rPr>
+        <w:rFonts w:ascii="Symbol" w:hAnsi="Symbol" w:hint="default"/>
+        <w:sz w:val="20"/>
+      </w:rPr>
+    </w:lvl>
+    <w:lvl w:ilvl="6" w:tentative="1">
+      <w:start w:val="1"/>
+      <w:numFmt w:val="bullet"/>
+      <w:lvlText w:val=""/>
+      <w:lvlJc w:val="left"/>
+      <w:pPr>
+        <w:tabs>
+          <w:tab w:val="num" w:pos="5040"/>
+        </w:tabs>
+        <w:ind w:left="5040" w:hanging="360"/>
+      </w:pPr>
+      <w:rPr>
+        <w:rFonts w:ascii="Symbol" w:hAnsi="Symbol" w:hint="default"/>
+        <w:sz w:val="20"/>
+      </w:rPr>
+    </w:lvl>
+    <w:lvl w:ilvl="7" w:tentative="1">
+      <w:start w:val="1"/>
+      <w:numFmt w:val="bullet"/>
+      <w:lvlText w:val=""/>
+      <w:lvlJc w:val="left"/>
+      <w:pPr>
+        <w:tabs>
+          <w:tab w:val="num" w:pos="5760"/>
+        </w:tabs>
+        <w:ind w:left="5760" w:hanging="360"/>
+      </w:pPr>
+      <w:rPr>
+        <w:rFonts w:ascii="Symbol" w:hAnsi="Symbol" w:hint="default"/>
+        <w:sz w:val="20"/>
+      </w:rPr>
+    </w:lvl>
+    <w:lvl w:ilvl="8" w:tentative="1">
+      <w:start w:val="1"/>
+      <w:numFmt w:val="bullet"/>
+      <w:lvlText w:val=""/>
+      <w:lvlJc w:val="left"/>
+      <w:pPr>
+        <w:tabs>
+          <w:tab w:val="num" w:pos="6480"/>
+        </w:tabs>
+        <w:ind w:left="6480" w:hanging="360"/>
+      </w:pPr>
+      <w:rPr>
+        <w:rFonts w:ascii="Symbol" w:hAnsi="Symbol" w:hint="default"/>
+        <w:sz w:val="20"/>
+      </w:rPr>
+    </w:lvl>
+  </w:abstractNum>
+  <w:abstractNum w:abstractNumId="8">
+    <w:nsid w:val="2CC257CE"/>
+    <w:multiLevelType w:val="multilevel"/>
+    <w:tmpl w:val="7F72CA1C"/>
+    <w:lvl w:ilvl="0">
+      <w:start w:val="1"/>
+      <w:numFmt w:val="bullet"/>
+      <w:lvlText w:val=""/>
+      <w:lvlJc w:val="left"/>
+      <w:pPr>
+        <w:tabs>
+          <w:tab w:val="num" w:pos="720"/>
+        </w:tabs>
+        <w:ind w:left="720" w:hanging="360"/>
+      </w:pPr>
+      <w:rPr>
+        <w:rFonts w:ascii="Symbol" w:hAnsi="Symbol" w:hint="default"/>
+        <w:sz w:val="20"/>
+      </w:rPr>
+    </w:lvl>
+    <w:lvl w:ilvl="1" w:tentative="1">
+      <w:start w:val="1"/>
+      <w:numFmt w:val="bullet"/>
+      <w:lvlText w:val=""/>
+      <w:lvlJc w:val="left"/>
+      <w:pPr>
+        <w:tabs>
+          <w:tab w:val="num" w:pos="1440"/>
+        </w:tabs>
+        <w:ind w:left="1440" w:hanging="360"/>
+      </w:pPr>
+      <w:rPr>
+        <w:rFonts w:ascii="Symbol" w:hAnsi="Symbol" w:hint="default"/>
+        <w:sz w:val="20"/>
+      </w:rPr>
+    </w:lvl>
+    <w:lvl w:ilvl="2" w:tentative="1">
+      <w:start w:val="1"/>
+      <w:numFmt w:val="bullet"/>
+      <w:lvlText w:val=""/>
+      <w:lvlJc w:val="left"/>
+      <w:pPr>
+        <w:tabs>
+          <w:tab w:val="num" w:pos="2160"/>
+        </w:tabs>
+        <w:ind w:left="2160" w:hanging="360"/>
+      </w:pPr>
+      <w:rPr>
+        <w:rFonts w:ascii="Symbol" w:hAnsi="Symbol" w:hint="default"/>
+        <w:sz w:val="20"/>
+      </w:rPr>
+    </w:lvl>
+    <w:lvl w:ilvl="3" w:tentative="1">
+      <w:start w:val="1"/>
+      <w:numFmt w:val="bullet"/>
+      <w:lvlText w:val=""/>
+      <w:lvlJc w:val="left"/>
+      <w:pPr>
+        <w:tabs>
+          <w:tab w:val="num" w:pos="2880"/>
+        </w:tabs>
+        <w:ind w:left="2880" w:hanging="360"/>
+      </w:pPr>
+      <w:rPr>
+        <w:rFonts w:ascii="Symbol" w:hAnsi="Symbol" w:hint="default"/>
+        <w:sz w:val="20"/>
+      </w:rPr>
+    </w:lvl>
+    <w:lvl w:ilvl="4" w:tentative="1">
+      <w:start w:val="1"/>
+      <w:numFmt w:val="bullet"/>
+      <w:lvlText w:val=""/>
+      <w:lvlJc w:val="left"/>
+      <w:pPr>
+        <w:tabs>
+          <w:tab w:val="num" w:pos="3600"/>
+        </w:tabs>
+        <w:ind w:left="3600" w:hanging="360"/>
+      </w:pPr>
+      <w:rPr>
+        <w:rFonts w:ascii="Symbol" w:hAnsi="Symbol" w:hint="default"/>
+        <w:sz w:val="20"/>
+      </w:rPr>
+    </w:lvl>
+    <w:lvl w:ilvl="5" w:tentative="1">
+      <w:start w:val="1"/>
+      <w:numFmt w:val="bullet"/>
+      <w:lvlText w:val=""/>
+      <w:lvlJc w:val="left"/>
+      <w:pPr>
+        <w:tabs>
+          <w:tab w:val="num" w:pos="4320"/>
+        </w:tabs>
+        <w:ind w:left="4320" w:hanging="360"/>
+      </w:pPr>
+      <w:rPr>
+        <w:rFonts w:ascii="Symbol" w:hAnsi="Symbol" w:hint="default"/>
+        <w:sz w:val="20"/>
+      </w:rPr>
+    </w:lvl>
+    <w:lvl w:ilvl="6" w:tentative="1">
+      <w:start w:val="1"/>
+      <w:numFmt w:val="bullet"/>
+      <w:lvlText w:val=""/>
+      <w:lvlJc w:val="left"/>
+      <w:pPr>
+        <w:tabs>
+          <w:tab w:val="num" w:pos="5040"/>
+        </w:tabs>
+        <w:ind w:left="5040" w:hanging="360"/>
+      </w:pPr>
+      <w:rPr>
+        <w:rFonts w:ascii="Symbol" w:hAnsi="Symbol" w:hint="default"/>
+        <w:sz w:val="20"/>
+      </w:rPr>
+    </w:lvl>
+    <w:lvl w:ilvl="7" w:tentative="1">
+      <w:start w:val="1"/>
+      <w:numFmt w:val="bullet"/>
+      <w:lvlText w:val=""/>
+      <w:lvlJc w:val="left"/>
+      <w:pPr>
+        <w:tabs>
+          <w:tab w:val="num" w:pos="5760"/>
+        </w:tabs>
+        <w:ind w:left="5760" w:hanging="360"/>
+      </w:pPr>
+      <w:rPr>
+        <w:rFonts w:ascii="Symbol" w:hAnsi="Symbol" w:hint="default"/>
+        <w:sz w:val="20"/>
+      </w:rPr>
+    </w:lvl>
+    <w:lvl w:ilvl="8" w:tentative="1">
+      <w:start w:val="1"/>
+      <w:numFmt w:val="bullet"/>
+      <w:lvlText w:val=""/>
+      <w:lvlJc w:val="left"/>
+      <w:pPr>
+        <w:tabs>
+          <w:tab w:val="num" w:pos="6480"/>
+        </w:tabs>
+        <w:ind w:left="6480" w:hanging="360"/>
+      </w:pPr>
+      <w:rPr>
+        <w:rFonts w:ascii="Symbol" w:hAnsi="Symbol" w:hint="default"/>
+        <w:sz w:val="20"/>
+      </w:rPr>
+    </w:lvl>
+  </w:abstractNum>
+  <w:abstractNum w:abstractNumId="9">
+    <w:nsid w:val="33B02A69"/>
+    <w:multiLevelType w:val="multilevel"/>
+    <w:tmpl w:val="96583FD2"/>
+    <w:lvl w:ilvl="0">
+      <w:start w:val="1"/>
+      <w:numFmt w:val="bullet"/>
+      <w:lvlText w:val=""/>
+      <w:lvlJc w:val="left"/>
+      <w:pPr>
+        <w:tabs>
+          <w:tab w:val="num" w:pos="720"/>
+        </w:tabs>
+        <w:ind w:left="720" w:hanging="360"/>
+      </w:pPr>
+      <w:rPr>
+        <w:rFonts w:ascii="Symbol" w:hAnsi="Symbol" w:hint="default"/>
+        <w:sz w:val="20"/>
+      </w:rPr>
+    </w:lvl>
+    <w:lvl w:ilvl="1" w:tentative="1">
+      <w:start w:val="1"/>
+      <w:numFmt w:val="bullet"/>
+      <w:lvlText w:val=""/>
+      <w:lvlJc w:val="left"/>
+      <w:pPr>
+        <w:tabs>
+          <w:tab w:val="num" w:pos="1440"/>
+        </w:tabs>
+        <w:ind w:left="1440" w:hanging="360"/>
+      </w:pPr>
+      <w:rPr>
+        <w:rFonts w:ascii="Symbol" w:hAnsi="Symbol" w:hint="default"/>
+        <w:sz w:val="20"/>
+      </w:rPr>
+    </w:lvl>
+    <w:lvl w:ilvl="2" w:tentative="1">
+      <w:start w:val="1"/>
+      <w:numFmt w:val="bullet"/>
+      <w:lvlText w:val=""/>
+      <w:lvlJc w:val="left"/>
+      <w:pPr>
+        <w:tabs>
+          <w:tab w:val="num" w:pos="2160"/>
+        </w:tabs>
+        <w:ind w:left="2160" w:hanging="360"/>
+      </w:pPr>
+      <w:rPr>
+        <w:rFonts w:ascii="Symbol" w:hAnsi="Symbol" w:hint="default"/>
+        <w:sz w:val="20"/>
+      </w:rPr>
+    </w:lvl>
+    <w:lvl w:ilvl="3" w:tentative="1">
+      <w:start w:val="1"/>
+      <w:numFmt w:val="bullet"/>
+      <w:lvlText w:val=""/>
+      <w:lvlJc w:val="left"/>
+      <w:pPr>
+        <w:tabs>
+          <w:tab w:val="num" w:pos="2880"/>
+        </w:tabs>
+        <w:ind w:left="2880" w:hanging="360"/>
+      </w:pPr>
+      <w:rPr>
+        <w:rFonts w:ascii="Symbol" w:hAnsi="Symbol" w:hint="default"/>
+        <w:sz w:val="20"/>
+      </w:rPr>
+    </w:lvl>
+    <w:lvl w:ilvl="4" w:tentative="1">
+      <w:start w:val="1"/>
+      <w:numFmt w:val="bullet"/>
+      <w:lvlText w:val=""/>
+      <w:lvlJc w:val="left"/>
+      <w:pPr>
+        <w:tabs>
+          <w:tab w:val="num" w:pos="3600"/>
+        </w:tabs>
+        <w:ind w:left="3600" w:hanging="360"/>
+      </w:pPr>
+      <w:rPr>
+        <w:rFonts w:ascii="Symbol" w:hAnsi="Symbol" w:hint="default"/>
+        <w:sz w:val="20"/>
+      </w:rPr>
+    </w:lvl>
+    <w:lvl w:ilvl="5" w:tentative="1">
+      <w:start w:val="1"/>
+      <w:numFmt w:val="bullet"/>
+      <w:lvlText w:val=""/>
+      <w:lvlJc w:val="left"/>
+      <w:pPr>
+        <w:tabs>
+          <w:tab w:val="num" w:pos="4320"/>
+        </w:tabs>
+        <w:ind w:left="4320" w:hanging="360"/>
+      </w:pPr>
+      <w:rPr>
+        <w:rFonts w:ascii="Symbol" w:hAnsi="Symbol" w:hint="default"/>
+        <w:sz w:val="20"/>
+      </w:rPr>
+    </w:lvl>
+    <w:lvl w:ilvl="6" w:tentative="1">
+      <w:start w:val="1"/>
+      <w:numFmt w:val="bullet"/>
+      <w:lvlText w:val=""/>
+      <w:lvlJc w:val="left"/>
+      <w:pPr>
+        <w:tabs>
+          <w:tab w:val="num" w:pos="5040"/>
+        </w:tabs>
+        <w:ind w:left="5040" w:hanging="360"/>
+      </w:pPr>
+      <w:rPr>
+        <w:rFonts w:ascii="Symbol" w:hAnsi="Symbol" w:hint="default"/>
+        <w:sz w:val="20"/>
+      </w:rPr>
+    </w:lvl>
+    <w:lvl w:ilvl="7" w:tentative="1">
+      <w:start w:val="1"/>
+      <w:numFmt w:val="bullet"/>
+      <w:lvlText w:val=""/>
+      <w:lvlJc w:val="left"/>
+      <w:pPr>
+        <w:tabs>
+          <w:tab w:val="num" w:pos="5760"/>
+        </w:tabs>
+        <w:ind w:left="5760" w:hanging="360"/>
+      </w:pPr>
+      <w:rPr>
+        <w:rFonts w:ascii="Symbol" w:hAnsi="Symbol" w:hint="default"/>
+        <w:sz w:val="20"/>
+      </w:rPr>
+    </w:lvl>
+    <w:lvl w:ilvl="8" w:tentative="1">
+      <w:start w:val="1"/>
+      <w:numFmt w:val="bullet"/>
+      <w:lvlText w:val=""/>
+      <w:lvlJc w:val="left"/>
+      <w:pPr>
+        <w:tabs>
+          <w:tab w:val="num" w:pos="6480"/>
+        </w:tabs>
+        <w:ind w:left="6480" w:hanging="360"/>
+      </w:pPr>
+      <w:rPr>
+        <w:rFonts w:ascii="Symbol" w:hAnsi="Symbol" w:hint="default"/>
+        <w:sz w:val="20"/>
+      </w:rPr>
+    </w:lvl>
+  </w:abstractNum>
+  <w:abstractNum w:abstractNumId="10">
+    <w:nsid w:val="363B340E"/>
+    <w:multiLevelType w:val="multilevel"/>
+    <w:tmpl w:val="6EF66C60"/>
+    <w:lvl w:ilvl="0">
+      <w:start w:val="1"/>
+      <w:numFmt w:val="bullet"/>
+      <w:lvlText w:val=""/>
+      <w:lvlJc w:val="left"/>
+      <w:pPr>
+        <w:tabs>
+          <w:tab w:val="num" w:pos="720"/>
+        </w:tabs>
+        <w:ind w:left="720" w:hanging="360"/>
+      </w:pPr>
+      <w:rPr>
+        <w:rFonts w:ascii="Symbol" w:hAnsi="Symbol" w:hint="default"/>
+        <w:sz w:val="20"/>
+      </w:rPr>
+    </w:lvl>
+    <w:lvl w:ilvl="1" w:tentative="1">
+      <w:start w:val="1"/>
+      <w:numFmt w:val="bullet"/>
+      <w:lvlText w:val=""/>
+      <w:lvlJc w:val="left"/>
+      <w:pPr>
+        <w:tabs>
+          <w:tab w:val="num" w:pos="1440"/>
+        </w:tabs>
+        <w:ind w:left="1440" w:hanging="360"/>
+      </w:pPr>
+      <w:rPr>
+        <w:rFonts w:ascii="Symbol" w:hAnsi="Symbol" w:hint="default"/>
+        <w:sz w:val="20"/>
+      </w:rPr>
+    </w:lvl>
+    <w:lvl w:ilvl="2" w:tentative="1">
+      <w:start w:val="1"/>
+      <w:numFmt w:val="bullet"/>
+      <w:lvlText w:val=""/>
+      <w:lvlJc w:val="left"/>
+      <w:pPr>
+        <w:tabs>
+          <w:tab w:val="num" w:pos="2160"/>
+        </w:tabs>
+        <w:ind w:left="2160" w:hanging="360"/>
+      </w:pPr>
+      <w:rPr>
+        <w:rFonts w:ascii="Symbol" w:hAnsi="Symbol" w:hint="default"/>
+        <w:sz w:val="20"/>
+      </w:rPr>
+    </w:lvl>
+    <w:lvl w:ilvl="3" w:tentative="1">
+      <w:start w:val="1"/>
+      <w:numFmt w:val="bullet"/>
+      <w:lvlText w:val=""/>
+      <w:lvlJc w:val="left"/>
+      <w:pPr>
+        <w:tabs>
+          <w:tab w:val="num" w:pos="2880"/>
+        </w:tabs>
+        <w:ind w:left="2880" w:hanging="360"/>
+      </w:pPr>
+      <w:rPr>
+        <w:rFonts w:ascii="Symbol" w:hAnsi="Symbol" w:hint="default"/>
+        <w:sz w:val="20"/>
+      </w:rPr>
+    </w:lvl>
+    <w:lvl w:ilvl="4" w:tentative="1">
+      <w:start w:val="1"/>
+      <w:numFmt w:val="bullet"/>
+      <w:lvlText w:val=""/>
+      <w:lvlJc w:val="left"/>
+      <w:pPr>
+        <w:tabs>
+          <w:tab w:val="num" w:pos="3600"/>
+        </w:tabs>
+        <w:ind w:left="3600" w:hanging="360"/>
+      </w:pPr>
+      <w:rPr>
+        <w:rFonts w:ascii="Symbol" w:hAnsi="Symbol" w:hint="default"/>
+        <w:sz w:val="20"/>
+      </w:rPr>
+    </w:lvl>
+    <w:lvl w:ilvl="5" w:tentative="1">
+      <w:start w:val="1"/>
+      <w:numFmt w:val="bullet"/>
+      <w:lvlText w:val=""/>
+      <w:lvlJc w:val="left"/>
+      <w:pPr>
+        <w:tabs>
+          <w:tab w:val="num" w:pos="4320"/>
+        </w:tabs>
+        <w:ind w:left="4320" w:hanging="360"/>
+      </w:pPr>
+      <w:rPr>
+        <w:rFonts w:ascii="Symbol" w:hAnsi="Symbol" w:hint="default"/>
+        <w:sz w:val="20"/>
+      </w:rPr>
+    </w:lvl>
+    <w:lvl w:ilvl="6" w:tentative="1">
+      <w:start w:val="1"/>
+      <w:numFmt w:val="bullet"/>
+      <w:lvlText w:val=""/>
+      <w:lvlJc w:val="left"/>
+      <w:pPr>
+        <w:tabs>
+          <w:tab w:val="num" w:pos="5040"/>
+        </w:tabs>
+        <w:ind w:left="5040" w:hanging="360"/>
+      </w:pPr>
+      <w:rPr>
+        <w:rFonts w:ascii="Symbol" w:hAnsi="Symbol" w:hint="default"/>
+        <w:sz w:val="20"/>
+      </w:rPr>
+    </w:lvl>
+    <w:lvl w:ilvl="7" w:tentative="1">
+      <w:start w:val="1"/>
+      <w:numFmt w:val="bullet"/>
+      <w:lvlText w:val=""/>
+      <w:lvlJc w:val="left"/>
+      <w:pPr>
+        <w:tabs>
+          <w:tab w:val="num" w:pos="5760"/>
+        </w:tabs>
+        <w:ind w:left="5760" w:hanging="360"/>
+      </w:pPr>
+      <w:rPr>
+        <w:rFonts w:ascii="Symbol" w:hAnsi="Symbol" w:hint="default"/>
+        <w:sz w:val="20"/>
+      </w:rPr>
+    </w:lvl>
+    <w:lvl w:ilvl="8" w:tentative="1">
+      <w:start w:val="1"/>
+      <w:numFmt w:val="bullet"/>
+      <w:lvlText w:val=""/>
+      <w:lvlJc w:val="left"/>
+      <w:pPr>
+        <w:tabs>
+          <w:tab w:val="num" w:pos="6480"/>
+        </w:tabs>
+        <w:ind w:left="6480" w:hanging="360"/>
+      </w:pPr>
+      <w:rPr>
+        <w:rFonts w:ascii="Symbol" w:hAnsi="Symbol" w:hint="default"/>
+        <w:sz w:val="20"/>
+      </w:rPr>
+    </w:lvl>
+  </w:abstractNum>
+  <w:abstractNum w:abstractNumId="11">
     <w:nsid w:val="384D2F1B"/>
     <w:multiLevelType w:val="hybridMultilevel"/>
     <w:tmpl w:val="AFEED52A"/>
@@ -1372,7 +4151,156 @@
       </w:rPr>
     </w:lvl>
   </w:abstractNum>
-  <w:abstractNum w:abstractNumId="1">
+  <w:abstractNum w:abstractNumId="12">
+    <w:nsid w:val="47361376"/>
+    <w:multiLevelType w:val="multilevel"/>
+    <w:tmpl w:val="93DE444A"/>
+    <w:lvl w:ilvl="0">
+      <w:start w:val="1"/>
+      <w:numFmt w:val="bullet"/>
+      <w:lvlText w:val=""/>
+      <w:lvlJc w:val="left"/>
+      <w:pPr>
+        <w:tabs>
+          <w:tab w:val="num" w:pos="720"/>
+        </w:tabs>
+        <w:ind w:left="720" w:hanging="360"/>
+      </w:pPr>
+      <w:rPr>
+        <w:rFonts w:ascii="Symbol" w:hAnsi="Symbol" w:hint="default"/>
+        <w:sz w:val="20"/>
+      </w:rPr>
+    </w:lvl>
+    <w:lvl w:ilvl="1" w:tentative="1">
+      <w:start w:val="1"/>
+      <w:numFmt w:val="bullet"/>
+      <w:lvlText w:val=""/>
+      <w:lvlJc w:val="left"/>
+      <w:pPr>
+        <w:tabs>
+          <w:tab w:val="num" w:pos="1440"/>
+        </w:tabs>
+        <w:ind w:left="1440" w:hanging="360"/>
+      </w:pPr>
+      <w:rPr>
+        <w:rFonts w:ascii="Symbol" w:hAnsi="Symbol" w:hint="default"/>
+        <w:sz w:val="20"/>
+      </w:rPr>
+    </w:lvl>
+    <w:lvl w:ilvl="2" w:tentative="1">
+      <w:start w:val="1"/>
+      <w:numFmt w:val="bullet"/>
+      <w:lvlText w:val=""/>
+      <w:lvlJc w:val="left"/>
+      <w:pPr>
+        <w:tabs>
+          <w:tab w:val="num" w:pos="2160"/>
+        </w:tabs>
+        <w:ind w:left="2160" w:hanging="360"/>
+      </w:pPr>
+      <w:rPr>
+        <w:rFonts w:ascii="Symbol" w:hAnsi="Symbol" w:hint="default"/>
+        <w:sz w:val="20"/>
+      </w:rPr>
+    </w:lvl>
+    <w:lvl w:ilvl="3" w:tentative="1">
+      <w:start w:val="1"/>
+      <w:numFmt w:val="bullet"/>
+      <w:lvlText w:val=""/>
+      <w:lvlJc w:val="left"/>
+      <w:pPr>
+        <w:tabs>
+          <w:tab w:val="num" w:pos="2880"/>
+        </w:tabs>
+        <w:ind w:left="2880" w:hanging="360"/>
+      </w:pPr>
+      <w:rPr>
+        <w:rFonts w:ascii="Symbol" w:hAnsi="Symbol" w:hint="default"/>
+        <w:sz w:val="20"/>
+      </w:rPr>
+    </w:lvl>
+    <w:lvl w:ilvl="4" w:tentative="1">
+      <w:start w:val="1"/>
+      <w:numFmt w:val="bullet"/>
+      <w:lvlText w:val=""/>
+      <w:lvlJc w:val="left"/>
+      <w:pPr>
+        <w:tabs>
+          <w:tab w:val="num" w:pos="3600"/>
+        </w:tabs>
+        <w:ind w:left="3600" w:hanging="360"/>
+      </w:pPr>
+      <w:rPr>
+        <w:rFonts w:ascii="Symbol" w:hAnsi="Symbol" w:hint="default"/>
+        <w:sz w:val="20"/>
+      </w:rPr>
+    </w:lvl>
+    <w:lvl w:ilvl="5" w:tentative="1">
+      <w:start w:val="1"/>
+      <w:numFmt w:val="bullet"/>
+      <w:lvlText w:val=""/>
+      <w:lvlJc w:val="left"/>
+      <w:pPr>
+        <w:tabs>
+          <w:tab w:val="num" w:pos="4320"/>
+        </w:tabs>
+        <w:ind w:left="4320" w:hanging="360"/>
+      </w:pPr>
+      <w:rPr>
+        <w:rFonts w:ascii="Symbol" w:hAnsi="Symbol" w:hint="default"/>
+        <w:sz w:val="20"/>
+      </w:rPr>
+    </w:lvl>
+    <w:lvl w:ilvl="6" w:tentative="1">
+      <w:start w:val="1"/>
+      <w:numFmt w:val="bullet"/>
+      <w:lvlText w:val=""/>
+      <w:lvlJc w:val="left"/>
+      <w:pPr>
+        <w:tabs>
+          <w:tab w:val="num" w:pos="5040"/>
+        </w:tabs>
+        <w:ind w:left="5040" w:hanging="360"/>
+      </w:pPr>
+      <w:rPr>
+        <w:rFonts w:ascii="Symbol" w:hAnsi="Symbol" w:hint="default"/>
+        <w:sz w:val="20"/>
+      </w:rPr>
+    </w:lvl>
+    <w:lvl w:ilvl="7" w:tentative="1">
+      <w:start w:val="1"/>
+      <w:numFmt w:val="bullet"/>
+      <w:lvlText w:val=""/>
+      <w:lvlJc w:val="left"/>
+      <w:pPr>
+        <w:tabs>
+          <w:tab w:val="num" w:pos="5760"/>
+        </w:tabs>
+        <w:ind w:left="5760" w:hanging="360"/>
+      </w:pPr>
+      <w:rPr>
+        <w:rFonts w:ascii="Symbol" w:hAnsi="Symbol" w:hint="default"/>
+        <w:sz w:val="20"/>
+      </w:rPr>
+    </w:lvl>
+    <w:lvl w:ilvl="8" w:tentative="1">
+      <w:start w:val="1"/>
+      <w:numFmt w:val="bullet"/>
+      <w:lvlText w:val=""/>
+      <w:lvlJc w:val="left"/>
+      <w:pPr>
+        <w:tabs>
+          <w:tab w:val="num" w:pos="6480"/>
+        </w:tabs>
+        <w:ind w:left="6480" w:hanging="360"/>
+      </w:pPr>
+      <w:rPr>
+        <w:rFonts w:ascii="Symbol" w:hAnsi="Symbol" w:hint="default"/>
+        <w:sz w:val="20"/>
+      </w:rPr>
+    </w:lvl>
+  </w:abstractNum>
+  <w:abstractNum w:abstractNumId="13">
     <w:nsid w:val="47EA1B97"/>
     <w:multiLevelType w:val="hybridMultilevel"/>
     <w:tmpl w:val="0F082CD8"/>
@@ -1483,7 +4411,156 @@
       </w:rPr>
     </w:lvl>
   </w:abstractNum>
-  <w:abstractNum w:abstractNumId="2">
+  <w:abstractNum w:abstractNumId="14">
+    <w:nsid w:val="4FE4210B"/>
+    <w:multiLevelType w:val="multilevel"/>
+    <w:tmpl w:val="AF26E406"/>
+    <w:lvl w:ilvl="0">
+      <w:start w:val="1"/>
+      <w:numFmt w:val="bullet"/>
+      <w:lvlText w:val=""/>
+      <w:lvlJc w:val="left"/>
+      <w:pPr>
+        <w:tabs>
+          <w:tab w:val="num" w:pos="720"/>
+        </w:tabs>
+        <w:ind w:left="720" w:hanging="360"/>
+      </w:pPr>
+      <w:rPr>
+        <w:rFonts w:ascii="Symbol" w:hAnsi="Symbol" w:hint="default"/>
+        <w:sz w:val="20"/>
+      </w:rPr>
+    </w:lvl>
+    <w:lvl w:ilvl="1" w:tentative="1">
+      <w:start w:val="1"/>
+      <w:numFmt w:val="bullet"/>
+      <w:lvlText w:val=""/>
+      <w:lvlJc w:val="left"/>
+      <w:pPr>
+        <w:tabs>
+          <w:tab w:val="num" w:pos="1440"/>
+        </w:tabs>
+        <w:ind w:left="1440" w:hanging="360"/>
+      </w:pPr>
+      <w:rPr>
+        <w:rFonts w:ascii="Symbol" w:hAnsi="Symbol" w:hint="default"/>
+        <w:sz w:val="20"/>
+      </w:rPr>
+    </w:lvl>
+    <w:lvl w:ilvl="2" w:tentative="1">
+      <w:start w:val="1"/>
+      <w:numFmt w:val="bullet"/>
+      <w:lvlText w:val=""/>
+      <w:lvlJc w:val="left"/>
+      <w:pPr>
+        <w:tabs>
+          <w:tab w:val="num" w:pos="2160"/>
+        </w:tabs>
+        <w:ind w:left="2160" w:hanging="360"/>
+      </w:pPr>
+      <w:rPr>
+        <w:rFonts w:ascii="Symbol" w:hAnsi="Symbol" w:hint="default"/>
+        <w:sz w:val="20"/>
+      </w:rPr>
+    </w:lvl>
+    <w:lvl w:ilvl="3" w:tentative="1">
+      <w:start w:val="1"/>
+      <w:numFmt w:val="bullet"/>
+      <w:lvlText w:val=""/>
+      <w:lvlJc w:val="left"/>
+      <w:pPr>
+        <w:tabs>
+          <w:tab w:val="num" w:pos="2880"/>
+        </w:tabs>
+        <w:ind w:left="2880" w:hanging="360"/>
+      </w:pPr>
+      <w:rPr>
+        <w:rFonts w:ascii="Symbol" w:hAnsi="Symbol" w:hint="default"/>
+        <w:sz w:val="20"/>
+      </w:rPr>
+    </w:lvl>
+    <w:lvl w:ilvl="4" w:tentative="1">
+      <w:start w:val="1"/>
+      <w:numFmt w:val="bullet"/>
+      <w:lvlText w:val=""/>
+      <w:lvlJc w:val="left"/>
+      <w:pPr>
+        <w:tabs>
+          <w:tab w:val="num" w:pos="3600"/>
+        </w:tabs>
+        <w:ind w:left="3600" w:hanging="360"/>
+      </w:pPr>
+      <w:rPr>
+        <w:rFonts w:ascii="Symbol" w:hAnsi="Symbol" w:hint="default"/>
+        <w:sz w:val="20"/>
+      </w:rPr>
+    </w:lvl>
+    <w:lvl w:ilvl="5" w:tentative="1">
+      <w:start w:val="1"/>
+      <w:numFmt w:val="bullet"/>
+      <w:lvlText w:val=""/>
+      <w:lvlJc w:val="left"/>
+      <w:pPr>
+        <w:tabs>
+          <w:tab w:val="num" w:pos="4320"/>
+        </w:tabs>
+        <w:ind w:left="4320" w:hanging="360"/>
+      </w:pPr>
+      <w:rPr>
+        <w:rFonts w:ascii="Symbol" w:hAnsi="Symbol" w:hint="default"/>
+        <w:sz w:val="20"/>
+      </w:rPr>
+    </w:lvl>
+    <w:lvl w:ilvl="6" w:tentative="1">
+      <w:start w:val="1"/>
+      <w:numFmt w:val="bullet"/>
+      <w:lvlText w:val=""/>
+      <w:lvlJc w:val="left"/>
+      <w:pPr>
+        <w:tabs>
+          <w:tab w:val="num" w:pos="5040"/>
+        </w:tabs>
+        <w:ind w:left="5040" w:hanging="360"/>
+      </w:pPr>
+      <w:rPr>
+        <w:rFonts w:ascii="Symbol" w:hAnsi="Symbol" w:hint="default"/>
+        <w:sz w:val="20"/>
+      </w:rPr>
+    </w:lvl>
+    <w:lvl w:ilvl="7" w:tentative="1">
+      <w:start w:val="1"/>
+      <w:numFmt w:val="bullet"/>
+      <w:lvlText w:val=""/>
+      <w:lvlJc w:val="left"/>
+      <w:pPr>
+        <w:tabs>
+          <w:tab w:val="num" w:pos="5760"/>
+        </w:tabs>
+        <w:ind w:left="5760" w:hanging="360"/>
+      </w:pPr>
+      <w:rPr>
+        <w:rFonts w:ascii="Symbol" w:hAnsi="Symbol" w:hint="default"/>
+        <w:sz w:val="20"/>
+      </w:rPr>
+    </w:lvl>
+    <w:lvl w:ilvl="8" w:tentative="1">
+      <w:start w:val="1"/>
+      <w:numFmt w:val="bullet"/>
+      <w:lvlText w:val=""/>
+      <w:lvlJc w:val="left"/>
+      <w:pPr>
+        <w:tabs>
+          <w:tab w:val="num" w:pos="6480"/>
+        </w:tabs>
+        <w:ind w:left="6480" w:hanging="360"/>
+      </w:pPr>
+      <w:rPr>
+        <w:rFonts w:ascii="Symbol" w:hAnsi="Symbol" w:hint="default"/>
+        <w:sz w:val="20"/>
+      </w:rPr>
+    </w:lvl>
+  </w:abstractNum>
+  <w:abstractNum w:abstractNumId="15">
     <w:nsid w:val="52C212A6"/>
     <w:multiLevelType w:val="hybridMultilevel"/>
     <w:tmpl w:val="1B6C797C"/>
@@ -1596,14 +4673,661 @@
       </w:rPr>
     </w:lvl>
   </w:abstractNum>
+  <w:abstractNum w:abstractNumId="16">
+    <w:nsid w:val="5F91187B"/>
+    <w:multiLevelType w:val="multilevel"/>
+    <w:tmpl w:val="AA865108"/>
+    <w:lvl w:ilvl="0">
+      <w:start w:val="1"/>
+      <w:numFmt w:val="bullet"/>
+      <w:lvlText w:val=""/>
+      <w:lvlJc w:val="left"/>
+      <w:pPr>
+        <w:tabs>
+          <w:tab w:val="num" w:pos="720"/>
+        </w:tabs>
+        <w:ind w:left="720" w:hanging="360"/>
+      </w:pPr>
+      <w:rPr>
+        <w:rFonts w:ascii="Symbol" w:hAnsi="Symbol" w:hint="default"/>
+        <w:sz w:val="20"/>
+      </w:rPr>
+    </w:lvl>
+    <w:lvl w:ilvl="1" w:tentative="1">
+      <w:start w:val="1"/>
+      <w:numFmt w:val="bullet"/>
+      <w:lvlText w:val=""/>
+      <w:lvlJc w:val="left"/>
+      <w:pPr>
+        <w:tabs>
+          <w:tab w:val="num" w:pos="1440"/>
+        </w:tabs>
+        <w:ind w:left="1440" w:hanging="360"/>
+      </w:pPr>
+      <w:rPr>
+        <w:rFonts w:ascii="Symbol" w:hAnsi="Symbol" w:hint="default"/>
+        <w:sz w:val="20"/>
+      </w:rPr>
+    </w:lvl>
+    <w:lvl w:ilvl="2" w:tentative="1">
+      <w:start w:val="1"/>
+      <w:numFmt w:val="bullet"/>
+      <w:lvlText w:val=""/>
+      <w:lvlJc w:val="left"/>
+      <w:pPr>
+        <w:tabs>
+          <w:tab w:val="num" w:pos="2160"/>
+        </w:tabs>
+        <w:ind w:left="2160" w:hanging="360"/>
+      </w:pPr>
+      <w:rPr>
+        <w:rFonts w:ascii="Symbol" w:hAnsi="Symbol" w:hint="default"/>
+        <w:sz w:val="20"/>
+      </w:rPr>
+    </w:lvl>
+    <w:lvl w:ilvl="3" w:tentative="1">
+      <w:start w:val="1"/>
+      <w:numFmt w:val="bullet"/>
+      <w:lvlText w:val=""/>
+      <w:lvlJc w:val="left"/>
+      <w:pPr>
+        <w:tabs>
+          <w:tab w:val="num" w:pos="2880"/>
+        </w:tabs>
+        <w:ind w:left="2880" w:hanging="360"/>
+      </w:pPr>
+      <w:rPr>
+        <w:rFonts w:ascii="Symbol" w:hAnsi="Symbol" w:hint="default"/>
+        <w:sz w:val="20"/>
+      </w:rPr>
+    </w:lvl>
+    <w:lvl w:ilvl="4" w:tentative="1">
+      <w:start w:val="1"/>
+      <w:numFmt w:val="bullet"/>
+      <w:lvlText w:val=""/>
+      <w:lvlJc w:val="left"/>
+      <w:pPr>
+        <w:tabs>
+          <w:tab w:val="num" w:pos="3600"/>
+        </w:tabs>
+        <w:ind w:left="3600" w:hanging="360"/>
+      </w:pPr>
+      <w:rPr>
+        <w:rFonts w:ascii="Symbol" w:hAnsi="Symbol" w:hint="default"/>
+        <w:sz w:val="20"/>
+      </w:rPr>
+    </w:lvl>
+    <w:lvl w:ilvl="5" w:tentative="1">
+      <w:start w:val="1"/>
+      <w:numFmt w:val="bullet"/>
+      <w:lvlText w:val=""/>
+      <w:lvlJc w:val="left"/>
+      <w:pPr>
+        <w:tabs>
+          <w:tab w:val="num" w:pos="4320"/>
+        </w:tabs>
+        <w:ind w:left="4320" w:hanging="360"/>
+      </w:pPr>
+      <w:rPr>
+        <w:rFonts w:ascii="Symbol" w:hAnsi="Symbol" w:hint="default"/>
+        <w:sz w:val="20"/>
+      </w:rPr>
+    </w:lvl>
+    <w:lvl w:ilvl="6" w:tentative="1">
+      <w:start w:val="1"/>
+      <w:numFmt w:val="bullet"/>
+      <w:lvlText w:val=""/>
+      <w:lvlJc w:val="left"/>
+      <w:pPr>
+        <w:tabs>
+          <w:tab w:val="num" w:pos="5040"/>
+        </w:tabs>
+        <w:ind w:left="5040" w:hanging="360"/>
+      </w:pPr>
+      <w:rPr>
+        <w:rFonts w:ascii="Symbol" w:hAnsi="Symbol" w:hint="default"/>
+        <w:sz w:val="20"/>
+      </w:rPr>
+    </w:lvl>
+    <w:lvl w:ilvl="7" w:tentative="1">
+      <w:start w:val="1"/>
+      <w:numFmt w:val="bullet"/>
+      <w:lvlText w:val=""/>
+      <w:lvlJc w:val="left"/>
+      <w:pPr>
+        <w:tabs>
+          <w:tab w:val="num" w:pos="5760"/>
+        </w:tabs>
+        <w:ind w:left="5760" w:hanging="360"/>
+      </w:pPr>
+      <w:rPr>
+        <w:rFonts w:ascii="Symbol" w:hAnsi="Symbol" w:hint="default"/>
+        <w:sz w:val="20"/>
+      </w:rPr>
+    </w:lvl>
+    <w:lvl w:ilvl="8" w:tentative="1">
+      <w:start w:val="1"/>
+      <w:numFmt w:val="bullet"/>
+      <w:lvlText w:val=""/>
+      <w:lvlJc w:val="left"/>
+      <w:pPr>
+        <w:tabs>
+          <w:tab w:val="num" w:pos="6480"/>
+        </w:tabs>
+        <w:ind w:left="6480" w:hanging="360"/>
+      </w:pPr>
+      <w:rPr>
+        <w:rFonts w:ascii="Symbol" w:hAnsi="Symbol" w:hint="default"/>
+        <w:sz w:val="20"/>
+      </w:rPr>
+    </w:lvl>
+  </w:abstractNum>
+  <w:abstractNum w:abstractNumId="17">
+    <w:nsid w:val="62314674"/>
+    <w:multiLevelType w:val="multilevel"/>
+    <w:tmpl w:val="0C127E6A"/>
+    <w:lvl w:ilvl="0">
+      <w:start w:val="1"/>
+      <w:numFmt w:val="bullet"/>
+      <w:lvlText w:val=""/>
+      <w:lvlJc w:val="left"/>
+      <w:pPr>
+        <w:tabs>
+          <w:tab w:val="num" w:pos="720"/>
+        </w:tabs>
+        <w:ind w:left="720" w:hanging="360"/>
+      </w:pPr>
+      <w:rPr>
+        <w:rFonts w:ascii="Symbol" w:hAnsi="Symbol" w:hint="default"/>
+        <w:sz w:val="20"/>
+      </w:rPr>
+    </w:lvl>
+    <w:lvl w:ilvl="1" w:tentative="1">
+      <w:start w:val="1"/>
+      <w:numFmt w:val="bullet"/>
+      <w:lvlText w:val=""/>
+      <w:lvlJc w:val="left"/>
+      <w:pPr>
+        <w:tabs>
+          <w:tab w:val="num" w:pos="1440"/>
+        </w:tabs>
+        <w:ind w:left="1440" w:hanging="360"/>
+      </w:pPr>
+      <w:rPr>
+        <w:rFonts w:ascii="Symbol" w:hAnsi="Symbol" w:hint="default"/>
+        <w:sz w:val="20"/>
+      </w:rPr>
+    </w:lvl>
+    <w:lvl w:ilvl="2" w:tentative="1">
+      <w:start w:val="1"/>
+      <w:numFmt w:val="bullet"/>
+      <w:lvlText w:val=""/>
+      <w:lvlJc w:val="left"/>
+      <w:pPr>
+        <w:tabs>
+          <w:tab w:val="num" w:pos="2160"/>
+        </w:tabs>
+        <w:ind w:left="2160" w:hanging="360"/>
+      </w:pPr>
+      <w:rPr>
+        <w:rFonts w:ascii="Symbol" w:hAnsi="Symbol" w:hint="default"/>
+        <w:sz w:val="20"/>
+      </w:rPr>
+    </w:lvl>
+    <w:lvl w:ilvl="3" w:tentative="1">
+      <w:start w:val="1"/>
+      <w:numFmt w:val="bullet"/>
+      <w:lvlText w:val=""/>
+      <w:lvlJc w:val="left"/>
+      <w:pPr>
+        <w:tabs>
+          <w:tab w:val="num" w:pos="2880"/>
+        </w:tabs>
+        <w:ind w:left="2880" w:hanging="360"/>
+      </w:pPr>
+      <w:rPr>
+        <w:rFonts w:ascii="Symbol" w:hAnsi="Symbol" w:hint="default"/>
+        <w:sz w:val="20"/>
+      </w:rPr>
+    </w:lvl>
+    <w:lvl w:ilvl="4" w:tentative="1">
+      <w:start w:val="1"/>
+      <w:numFmt w:val="bullet"/>
+      <w:lvlText w:val=""/>
+      <w:lvlJc w:val="left"/>
+      <w:pPr>
+        <w:tabs>
+          <w:tab w:val="num" w:pos="3600"/>
+        </w:tabs>
+        <w:ind w:left="3600" w:hanging="360"/>
+      </w:pPr>
+      <w:rPr>
+        <w:rFonts w:ascii="Symbol" w:hAnsi="Symbol" w:hint="default"/>
+        <w:sz w:val="20"/>
+      </w:rPr>
+    </w:lvl>
+    <w:lvl w:ilvl="5" w:tentative="1">
+      <w:start w:val="1"/>
+      <w:numFmt w:val="bullet"/>
+      <w:lvlText w:val=""/>
+      <w:lvlJc w:val="left"/>
+      <w:pPr>
+        <w:tabs>
+          <w:tab w:val="num" w:pos="4320"/>
+        </w:tabs>
+        <w:ind w:left="4320" w:hanging="360"/>
+      </w:pPr>
+      <w:rPr>
+        <w:rFonts w:ascii="Symbol" w:hAnsi="Symbol" w:hint="default"/>
+        <w:sz w:val="20"/>
+      </w:rPr>
+    </w:lvl>
+    <w:lvl w:ilvl="6" w:tentative="1">
+      <w:start w:val="1"/>
+      <w:numFmt w:val="bullet"/>
+      <w:lvlText w:val=""/>
+      <w:lvlJc w:val="left"/>
+      <w:pPr>
+        <w:tabs>
+          <w:tab w:val="num" w:pos="5040"/>
+        </w:tabs>
+        <w:ind w:left="5040" w:hanging="360"/>
+      </w:pPr>
+      <w:rPr>
+        <w:rFonts w:ascii="Symbol" w:hAnsi="Symbol" w:hint="default"/>
+        <w:sz w:val="20"/>
+      </w:rPr>
+    </w:lvl>
+    <w:lvl w:ilvl="7" w:tentative="1">
+      <w:start w:val="1"/>
+      <w:numFmt w:val="bullet"/>
+      <w:lvlText w:val=""/>
+      <w:lvlJc w:val="left"/>
+      <w:pPr>
+        <w:tabs>
+          <w:tab w:val="num" w:pos="5760"/>
+        </w:tabs>
+        <w:ind w:left="5760" w:hanging="360"/>
+      </w:pPr>
+      <w:rPr>
+        <w:rFonts w:ascii="Symbol" w:hAnsi="Symbol" w:hint="default"/>
+        <w:sz w:val="20"/>
+      </w:rPr>
+    </w:lvl>
+    <w:lvl w:ilvl="8" w:tentative="1">
+      <w:start w:val="1"/>
+      <w:numFmt w:val="bullet"/>
+      <w:lvlText w:val=""/>
+      <w:lvlJc w:val="left"/>
+      <w:pPr>
+        <w:tabs>
+          <w:tab w:val="num" w:pos="6480"/>
+        </w:tabs>
+        <w:ind w:left="6480" w:hanging="360"/>
+      </w:pPr>
+      <w:rPr>
+        <w:rFonts w:ascii="Symbol" w:hAnsi="Symbol" w:hint="default"/>
+        <w:sz w:val="20"/>
+      </w:rPr>
+    </w:lvl>
+  </w:abstractNum>
+  <w:abstractNum w:abstractNumId="18">
+    <w:nsid w:val="6E6B4D77"/>
+    <w:multiLevelType w:val="multilevel"/>
+    <w:tmpl w:val="3D30A9FA"/>
+    <w:lvl w:ilvl="0">
+      <w:start w:val="1"/>
+      <w:numFmt w:val="bullet"/>
+      <w:lvlText w:val=""/>
+      <w:lvlJc w:val="left"/>
+      <w:pPr>
+        <w:tabs>
+          <w:tab w:val="num" w:pos="720"/>
+        </w:tabs>
+        <w:ind w:left="720" w:hanging="360"/>
+      </w:pPr>
+      <w:rPr>
+        <w:rFonts w:ascii="Symbol" w:hAnsi="Symbol" w:hint="default"/>
+        <w:sz w:val="20"/>
+      </w:rPr>
+    </w:lvl>
+    <w:lvl w:ilvl="1" w:tentative="1">
+      <w:start w:val="1"/>
+      <w:numFmt w:val="bullet"/>
+      <w:lvlText w:val=""/>
+      <w:lvlJc w:val="left"/>
+      <w:pPr>
+        <w:tabs>
+          <w:tab w:val="num" w:pos="1440"/>
+        </w:tabs>
+        <w:ind w:left="1440" w:hanging="360"/>
+      </w:pPr>
+      <w:rPr>
+        <w:rFonts w:ascii="Symbol" w:hAnsi="Symbol" w:hint="default"/>
+        <w:sz w:val="20"/>
+      </w:rPr>
+    </w:lvl>
+    <w:lvl w:ilvl="2" w:tentative="1">
+      <w:start w:val="1"/>
+      <w:numFmt w:val="bullet"/>
+      <w:lvlText w:val=""/>
+      <w:lvlJc w:val="left"/>
+      <w:pPr>
+        <w:tabs>
+          <w:tab w:val="num" w:pos="2160"/>
+        </w:tabs>
+        <w:ind w:left="2160" w:hanging="360"/>
+      </w:pPr>
+      <w:rPr>
+        <w:rFonts w:ascii="Symbol" w:hAnsi="Symbol" w:hint="default"/>
+        <w:sz w:val="20"/>
+      </w:rPr>
+    </w:lvl>
+    <w:lvl w:ilvl="3" w:tentative="1">
+      <w:start w:val="1"/>
+      <w:numFmt w:val="bullet"/>
+      <w:lvlText w:val=""/>
+      <w:lvlJc w:val="left"/>
+      <w:pPr>
+        <w:tabs>
+          <w:tab w:val="num" w:pos="2880"/>
+        </w:tabs>
+        <w:ind w:left="2880" w:hanging="360"/>
+      </w:pPr>
+      <w:rPr>
+        <w:rFonts w:ascii="Symbol" w:hAnsi="Symbol" w:hint="default"/>
+        <w:sz w:val="20"/>
+      </w:rPr>
+    </w:lvl>
+    <w:lvl w:ilvl="4" w:tentative="1">
+      <w:start w:val="1"/>
+      <w:numFmt w:val="bullet"/>
+      <w:lvlText w:val=""/>
+      <w:lvlJc w:val="left"/>
+      <w:pPr>
+        <w:tabs>
+          <w:tab w:val="num" w:pos="3600"/>
+        </w:tabs>
+        <w:ind w:left="3600" w:hanging="360"/>
+      </w:pPr>
+      <w:rPr>
+        <w:rFonts w:ascii="Symbol" w:hAnsi="Symbol" w:hint="default"/>
+        <w:sz w:val="20"/>
+      </w:rPr>
+    </w:lvl>
+    <w:lvl w:ilvl="5" w:tentative="1">
+      <w:start w:val="1"/>
+      <w:numFmt w:val="bullet"/>
+      <w:lvlText w:val=""/>
+      <w:lvlJc w:val="left"/>
+      <w:pPr>
+        <w:tabs>
+          <w:tab w:val="num" w:pos="4320"/>
+        </w:tabs>
+        <w:ind w:left="4320" w:hanging="360"/>
+      </w:pPr>
+      <w:rPr>
+        <w:rFonts w:ascii="Symbol" w:hAnsi="Symbol" w:hint="default"/>
+        <w:sz w:val="20"/>
+      </w:rPr>
+    </w:lvl>
+    <w:lvl w:ilvl="6" w:tentative="1">
+      <w:start w:val="1"/>
+      <w:numFmt w:val="bullet"/>
+      <w:lvlText w:val=""/>
+      <w:lvlJc w:val="left"/>
+      <w:pPr>
+        <w:tabs>
+          <w:tab w:val="num" w:pos="5040"/>
+        </w:tabs>
+        <w:ind w:left="5040" w:hanging="360"/>
+      </w:pPr>
+      <w:rPr>
+        <w:rFonts w:ascii="Symbol" w:hAnsi="Symbol" w:hint="default"/>
+        <w:sz w:val="20"/>
+      </w:rPr>
+    </w:lvl>
+    <w:lvl w:ilvl="7" w:tentative="1">
+      <w:start w:val="1"/>
+      <w:numFmt w:val="bullet"/>
+      <w:lvlText w:val=""/>
+      <w:lvlJc w:val="left"/>
+      <w:pPr>
+        <w:tabs>
+          <w:tab w:val="num" w:pos="5760"/>
+        </w:tabs>
+        <w:ind w:left="5760" w:hanging="360"/>
+      </w:pPr>
+      <w:rPr>
+        <w:rFonts w:ascii="Symbol" w:hAnsi="Symbol" w:hint="default"/>
+        <w:sz w:val="20"/>
+      </w:rPr>
+    </w:lvl>
+    <w:lvl w:ilvl="8" w:tentative="1">
+      <w:start w:val="1"/>
+      <w:numFmt w:val="bullet"/>
+      <w:lvlText w:val=""/>
+      <w:lvlJc w:val="left"/>
+      <w:pPr>
+        <w:tabs>
+          <w:tab w:val="num" w:pos="6480"/>
+        </w:tabs>
+        <w:ind w:left="6480" w:hanging="360"/>
+      </w:pPr>
+      <w:rPr>
+        <w:rFonts w:ascii="Symbol" w:hAnsi="Symbol" w:hint="default"/>
+        <w:sz w:val="20"/>
+      </w:rPr>
+    </w:lvl>
+  </w:abstractNum>
+  <w:abstractNum w:abstractNumId="19">
+    <w:nsid w:val="7EDB5FC3"/>
+    <w:multiLevelType w:val="multilevel"/>
+    <w:tmpl w:val="1C960058"/>
+    <w:lvl w:ilvl="0">
+      <w:start w:val="1"/>
+      <w:numFmt w:val="bullet"/>
+      <w:lvlText w:val=""/>
+      <w:lvlJc w:val="left"/>
+      <w:pPr>
+        <w:tabs>
+          <w:tab w:val="num" w:pos="720"/>
+        </w:tabs>
+        <w:ind w:left="720" w:hanging="360"/>
+      </w:pPr>
+      <w:rPr>
+        <w:rFonts w:ascii="Symbol" w:hAnsi="Symbol" w:hint="default"/>
+        <w:sz w:val="20"/>
+      </w:rPr>
+    </w:lvl>
+    <w:lvl w:ilvl="1" w:tentative="1">
+      <w:start w:val="1"/>
+      <w:numFmt w:val="bullet"/>
+      <w:lvlText w:val=""/>
+      <w:lvlJc w:val="left"/>
+      <w:pPr>
+        <w:tabs>
+          <w:tab w:val="num" w:pos="1440"/>
+        </w:tabs>
+        <w:ind w:left="1440" w:hanging="360"/>
+      </w:pPr>
+      <w:rPr>
+        <w:rFonts w:ascii="Symbol" w:hAnsi="Symbol" w:hint="default"/>
+        <w:sz w:val="20"/>
+      </w:rPr>
+    </w:lvl>
+    <w:lvl w:ilvl="2" w:tentative="1">
+      <w:start w:val="1"/>
+      <w:numFmt w:val="bullet"/>
+      <w:lvlText w:val=""/>
+      <w:lvlJc w:val="left"/>
+      <w:pPr>
+        <w:tabs>
+          <w:tab w:val="num" w:pos="2160"/>
+        </w:tabs>
+        <w:ind w:left="2160" w:hanging="360"/>
+      </w:pPr>
+      <w:rPr>
+        <w:rFonts w:ascii="Symbol" w:hAnsi="Symbol" w:hint="default"/>
+        <w:sz w:val="20"/>
+      </w:rPr>
+    </w:lvl>
+    <w:lvl w:ilvl="3" w:tentative="1">
+      <w:start w:val="1"/>
+      <w:numFmt w:val="bullet"/>
+      <w:lvlText w:val=""/>
+      <w:lvlJc w:val="left"/>
+      <w:pPr>
+        <w:tabs>
+          <w:tab w:val="num" w:pos="2880"/>
+        </w:tabs>
+        <w:ind w:left="2880" w:hanging="360"/>
+      </w:pPr>
+      <w:rPr>
+        <w:rFonts w:ascii="Symbol" w:hAnsi="Symbol" w:hint="default"/>
+        <w:sz w:val="20"/>
+      </w:rPr>
+    </w:lvl>
+    <w:lvl w:ilvl="4" w:tentative="1">
+      <w:start w:val="1"/>
+      <w:numFmt w:val="bullet"/>
+      <w:lvlText w:val=""/>
+      <w:lvlJc w:val="left"/>
+      <w:pPr>
+        <w:tabs>
+          <w:tab w:val="num" w:pos="3600"/>
+        </w:tabs>
+        <w:ind w:left="3600" w:hanging="360"/>
+      </w:pPr>
+      <w:rPr>
+        <w:rFonts w:ascii="Symbol" w:hAnsi="Symbol" w:hint="default"/>
+        <w:sz w:val="20"/>
+      </w:rPr>
+    </w:lvl>
+    <w:lvl w:ilvl="5" w:tentative="1">
+      <w:start w:val="1"/>
+      <w:numFmt w:val="bullet"/>
+      <w:lvlText w:val=""/>
+      <w:lvlJc w:val="left"/>
+      <w:pPr>
+        <w:tabs>
+          <w:tab w:val="num" w:pos="4320"/>
+        </w:tabs>
+        <w:ind w:left="4320" w:hanging="360"/>
+      </w:pPr>
+      <w:rPr>
+        <w:rFonts w:ascii="Symbol" w:hAnsi="Symbol" w:hint="default"/>
+        <w:sz w:val="20"/>
+      </w:rPr>
+    </w:lvl>
+    <w:lvl w:ilvl="6" w:tentative="1">
+      <w:start w:val="1"/>
+      <w:numFmt w:val="bullet"/>
+      <w:lvlText w:val=""/>
+      <w:lvlJc w:val="left"/>
+      <w:pPr>
+        <w:tabs>
+          <w:tab w:val="num" w:pos="5040"/>
+        </w:tabs>
+        <w:ind w:left="5040" w:hanging="360"/>
+      </w:pPr>
+      <w:rPr>
+        <w:rFonts w:ascii="Symbol" w:hAnsi="Symbol" w:hint="default"/>
+        <w:sz w:val="20"/>
+      </w:rPr>
+    </w:lvl>
+    <w:lvl w:ilvl="7" w:tentative="1">
+      <w:start w:val="1"/>
+      <w:numFmt w:val="bullet"/>
+      <w:lvlText w:val=""/>
+      <w:lvlJc w:val="left"/>
+      <w:pPr>
+        <w:tabs>
+          <w:tab w:val="num" w:pos="5760"/>
+        </w:tabs>
+        <w:ind w:left="5760" w:hanging="360"/>
+      </w:pPr>
+      <w:rPr>
+        <w:rFonts w:ascii="Symbol" w:hAnsi="Symbol" w:hint="default"/>
+        <w:sz w:val="20"/>
+      </w:rPr>
+    </w:lvl>
+    <w:lvl w:ilvl="8" w:tentative="1">
+      <w:start w:val="1"/>
+      <w:numFmt w:val="bullet"/>
+      <w:lvlText w:val=""/>
+      <w:lvlJc w:val="left"/>
+      <w:pPr>
+        <w:tabs>
+          <w:tab w:val="num" w:pos="6480"/>
+        </w:tabs>
+        <w:ind w:left="6480" w:hanging="360"/>
+      </w:pPr>
+      <w:rPr>
+        <w:rFonts w:ascii="Symbol" w:hAnsi="Symbol" w:hint="default"/>
+        <w:sz w:val="20"/>
+      </w:rPr>
+    </w:lvl>
+  </w:abstractNum>
   <w:num w:numId="1">
+    <w:abstractNumId w:val="13"/>
+  </w:num>
+  <w:num w:numId="2">
+    <w:abstractNumId w:val="15"/>
+  </w:num>
+  <w:num w:numId="3">
+    <w:abstractNumId w:val="11"/>
+  </w:num>
+  <w:num w:numId="4">
+    <w:abstractNumId w:val="8"/>
+  </w:num>
+  <w:num w:numId="5">
+    <w:abstractNumId w:val="4"/>
+  </w:num>
+  <w:num w:numId="6">
+    <w:abstractNumId w:val="19"/>
+  </w:num>
+  <w:num w:numId="7">
+    <w:abstractNumId w:val="9"/>
+  </w:num>
+  <w:num w:numId="8">
+    <w:abstractNumId w:val="17"/>
+  </w:num>
+  <w:num w:numId="9">
+    <w:abstractNumId w:val="6"/>
+  </w:num>
+  <w:num w:numId="10">
+    <w:abstractNumId w:val="16"/>
+  </w:num>
+  <w:num w:numId="11">
+    <w:abstractNumId w:val="3"/>
+  </w:num>
+  <w:num w:numId="12">
+    <w:abstractNumId w:val="12"/>
+  </w:num>
+  <w:num w:numId="13">
+    <w:abstractNumId w:val="2"/>
+  </w:num>
+  <w:num w:numId="14">
     <w:abstractNumId w:val="1"/>
   </w:num>
-  <w:num w:numId="2">
-    <w:abstractNumId w:val="2"/>
+  <w:num w:numId="15">
+    <w:abstractNumId w:val="5"/>
   </w:num>
-  <w:num w:numId="3">
+  <w:num w:numId="16">
+    <w:abstractNumId w:val="7"/>
+  </w:num>
+  <w:num w:numId="17">
+    <w:abstractNumId w:val="14"/>
+  </w:num>
+  <w:num w:numId="18">
+    <w:abstractNumId w:val="10"/>
+  </w:num>
+  <w:num w:numId="19">
     <w:abstractNumId w:val="0"/>
+  </w:num>
+  <w:num w:numId="20">
+    <w:abstractNumId w:val="18"/>
   </w:num>
 </w:numbering>
 </file>
@@ -2005,7 +5729,6 @@
   <w:style w:type="character" w:default="1" w:styleId="Fuentedeprrafopredeter">
     <w:name w:val="Default Paragraph Font"/>
     <w:uiPriority w:val="1"/>
-    <w:semiHidden/>
     <w:unhideWhenUsed/>
   </w:style>
   <w:style w:type="table" w:default="1" w:styleId="Tablanormal">
@@ -2039,6 +5762,17 @@
       <w:ind w:left="720"/>
       <w:contextualSpacing/>
     </w:pPr>
+  </w:style>
+  <w:style w:type="character" w:styleId="Hipervnculo">
+    <w:name w:val="Hyperlink"/>
+    <w:basedOn w:val="Fuentedeprrafopredeter"/>
+    <w:uiPriority w:val="99"/>
+    <w:unhideWhenUsed/>
+    <w:rsid w:val="003B120C"/>
+    <w:rPr>
+      <w:color w:val="0563C1" w:themeColor="hyperlink"/>
+      <w:u w:val="single"/>
+    </w:rPr>
   </w:style>
 </w:styles>
 </file>

</xml_diff>